<commit_message>
sprint4 added to the project
</commit_message>
<xml_diff>
--- a/Report/Sprints/Sprint4.docx
+++ b/Report/Sprints/Sprint4.docx
@@ -4,11 +4,14 @@
   <w:body>
     <w:p>
       <w:pPr>
-        <w:pStyle w:val="Heading4"/>
+        <w:pStyle w:val="Heading1"/>
       </w:pPr>
       <w:r>
         <w:t>Sprint 4 – Implementing the Mesh Generator class to display the heightmap</w:t>
       </w:r>
+      <w:r>
+        <w:t xml:space="preserve"> 27/02/2019 – 08/03/2019</w:t>
+      </w:r>
     </w:p>
     <w:p>
       <w:r>
@@ -17,33 +20,36 @@
     </w:p>
     <w:p>
       <w:pPr>
-        <w:ind w:left="720"/>
-      </w:pPr>
-      <w:r>
-        <w:t xml:space="preserve">Week </w:t>
-      </w:r>
-      <w:r>
-        <w:t>27</w:t>
-      </w:r>
-      <w:r>
-        <w:t xml:space="preserve">/02/2019 – </w:t>
-      </w:r>
-      <w:r>
-        <w:t>08</w:t>
-      </w:r>
-      <w:r>
-        <w:t>/0</w:t>
-      </w:r>
-      <w:r>
-        <w:t>3</w:t>
-      </w:r>
-      <w:r>
-        <w:t>/2019</w:t>
-      </w:r>
-    </w:p>
-    <w:p>
-      <w:pPr>
-        <w:ind w:left="720"/>
+        <w:pStyle w:val="Heading1"/>
+      </w:pPr>
+      <w:r>
+        <w:t>Abstract</w:t>
+      </w:r>
+    </w:p>
+    <w:p>
+      <w:r>
+        <w:t xml:space="preserve">The goal of this sprint is to create a class to generate a basic mesh during run time. The mesh is going to get the height map values and the colour from the colour map. </w:t>
+      </w:r>
+    </w:p>
+    <w:p>
+      <w:pPr>
+        <w:pStyle w:val="Heading1"/>
+      </w:pPr>
+      <w:r>
+        <w:t>Research</w:t>
+      </w:r>
+    </w:p>
+    <w:p>
+      <w:pPr>
+        <w:pStyle w:val="Heading1"/>
+      </w:pPr>
+      <w:r>
+        <w:t>Sprint Review</w:t>
+      </w:r>
+    </w:p>
+    <w:p>
+      <w:pPr>
+        <w:pStyle w:val="Heading1"/>
       </w:pPr>
       <w:r>
         <w:t>WBS</w:t>
@@ -54,15 +60,11 @@
         <w:pStyle w:val="ListParagraph"/>
         <w:numPr>
           <w:ilvl w:val="0"/>
-          <w:numId w:val="1"/>
+          <w:numId w:val="2"/>
         </w:numPr>
-        <w:ind w:left="1080"/>
-      </w:pPr>
-      <w:r>
-        <w:t>Research</w:t>
-      </w:r>
-      <w:r>
-        <w:t xml:space="preserve"> (</w:t>
+      </w:pPr>
+      <w:r>
+        <w:t>Research (</w:t>
       </w:r>
       <w:r>
         <w:t>35</w:t>
@@ -82,9 +84,8 @@
         <w:pStyle w:val="ListParagraph"/>
         <w:numPr>
           <w:ilvl w:val="0"/>
-          <w:numId w:val="1"/>
+          <w:numId w:val="2"/>
         </w:numPr>
-        <w:ind w:left="1080"/>
       </w:pPr>
       <w:r>
         <w:t xml:space="preserve">Create a Mesh Class </w:t>
@@ -104,9 +105,8 @@
         <w:pStyle w:val="ListParagraph"/>
         <w:numPr>
           <w:ilvl w:val="0"/>
-          <w:numId w:val="1"/>
+          <w:numId w:val="2"/>
         </w:numPr>
-        <w:ind w:left="1080"/>
       </w:pPr>
       <w:r>
         <w:t>Display the terrain using the heightmap inside the mesh class (15%) (</w:t>
@@ -116,14 +116,131 @@
       </w:r>
       <w:r>
         <w:t xml:space="preserve"> hours)</w:t>
+      </w:r>
+    </w:p>
+    <w:p/>
+    <w:p>
+      <w:pPr>
+        <w:pStyle w:val="Heading1"/>
+      </w:pPr>
+      <w:r>
+        <w:t>Reading List</w:t>
+      </w:r>
+      <w:bookmarkStart w:id="0" w:name="_GoBack"/>
+      <w:bookmarkEnd w:id="0"/>
+    </w:p>
+    <w:p>
+      <w:hyperlink r:id="rId6" w:history="1">
+        <w:r>
+          <w:rPr>
+            <w:rStyle w:val="Hyperlink"/>
+          </w:rPr>
+          <w:t>https://docs.unity3d.com/Manual/Example-CreatingaBillboardPlane.html</w:t>
+        </w:r>
+      </w:hyperlink>
+    </w:p>
+    <w:p>
+      <w:hyperlink r:id="rId7" w:history="1">
+        <w:r>
+          <w:rPr>
+            <w:rStyle w:val="Hyperlink"/>
+          </w:rPr>
+          <w:t>https://www.youtube.com/watch?v=eJEpeUH1EMg&amp;t=</w:t>
+        </w:r>
+        <w:r>
+          <w:rPr>
+            <w:rStyle w:val="Hyperlink"/>
+          </w:rPr>
+          <w:t>0</w:t>
+        </w:r>
+        <w:r>
+          <w:rPr>
+            <w:rStyle w:val="Hyperlink"/>
+          </w:rPr>
+          <w:t>s</w:t>
+        </w:r>
+      </w:hyperlink>
+    </w:p>
+    <w:p>
+      <w:r>
+        <w:t>https://catlikecoding.com/unity/tutorials/procedural-grid/</w:t>
+      </w:r>
+    </w:p>
+    <w:p>
+      <w:pPr>
+        <w:pStyle w:val="Heading1"/>
+      </w:pPr>
+      <w:r>
+        <w:t>References</w:t>
+      </w:r>
+    </w:p>
+    <w:p>
+      <w:pPr>
+        <w:spacing w:line="259" w:lineRule="auto"/>
+        <w:jc w:val="left"/>
+      </w:pPr>
+      <w:r>
+        <w:br w:type="page"/>
+      </w:r>
+    </w:p>
+    <w:p/>
+    <w:p>
+      <w:r>
+        <w:t xml:space="preserve">2. A </w:t>
+      </w:r>
+      <w:r>
+        <w:rPr>
+          <w:b/>
+          <w:bCs/>
+        </w:rPr>
+        <w:t xml:space="preserve">Gantt chart </w:t>
+      </w:r>
+      <w:r>
+        <w:t xml:space="preserve">which captures the sequence in which tasks are expected to be completed during the current </w:t>
+      </w:r>
+      <w:proofErr w:type="gramStart"/>
+      <w:r>
+        <w:t>timebox, and</w:t>
+      </w:r>
+      <w:proofErr w:type="gramEnd"/>
+      <w:r>
+        <w:t xml:space="preserve"> presents them in an easily understood format. The Gantt should also: </w:t>
+      </w:r>
+    </w:p>
+    <w:p>
+      <w:pPr>
+        <w:ind w:left="720"/>
+      </w:pPr>
+      <w:r>
+        <w:t xml:space="preserve">a. Highlight dependencies between tasks. </w:t>
+      </w:r>
+    </w:p>
+    <w:p>
+      <w:pPr>
+        <w:ind w:left="720"/>
+      </w:pPr>
+      <w:r>
+        <w:t xml:space="preserve">b. Indicate task progress or completion status. </w:t>
+      </w:r>
+    </w:p>
+    <w:p>
+      <w:pPr>
+        <w:ind w:left="720"/>
+      </w:pPr>
+      <w:r>
+        <w:t xml:space="preserve">c. Indicate those tasks which are critical to the phase outputs. </w:t>
+      </w:r>
+    </w:p>
+    <w:p>
+      <w:pPr>
+        <w:ind w:left="720"/>
+      </w:pPr>
+      <w:r>
+        <w:t xml:space="preserve">d. Indicate those tasks which were carried forward from the previous timebox. </w:t>
       </w:r>
     </w:p>
     <w:p/>
     <w:p/>
-    <w:p>
-      <w:bookmarkStart w:id="0" w:name="_GoBack"/>
-      <w:bookmarkEnd w:id="0"/>
-    </w:p>
     <w:sectPr>
       <w:pgSz w:w="11906" w:h="16838"/>
       <w:pgMar w:top="1814" w:right="2155" w:bottom="1418" w:left="2155" w:header="708" w:footer="708" w:gutter="0"/>
@@ -146,7 +263,7 @@
       <w:lvlText w:val="%1."/>
       <w:lvlJc w:val="left"/>
       <w:pPr>
-        <w:ind w:left="360" w:hanging="360"/>
+        <w:ind w:left="-1080" w:hanging="360"/>
       </w:pPr>
     </w:lvl>
     <w:lvl w:ilvl="1">
@@ -155,7 +272,7 @@
       <w:lvlText w:val="%1.%2."/>
       <w:lvlJc w:val="left"/>
       <w:pPr>
-        <w:ind w:left="792" w:hanging="432"/>
+        <w:ind w:left="-648" w:hanging="432"/>
       </w:pPr>
     </w:lvl>
     <w:lvl w:ilvl="2">
@@ -164,7 +281,7 @@
       <w:lvlText w:val="%1.%2.%3."/>
       <w:lvlJc w:val="left"/>
       <w:pPr>
-        <w:ind w:left="1224" w:hanging="504"/>
+        <w:ind w:left="-216" w:hanging="504"/>
       </w:pPr>
     </w:lvl>
     <w:lvl w:ilvl="3">
@@ -173,7 +290,7 @@
       <w:lvlText w:val="%1.%2.%3.%4."/>
       <w:lvlJc w:val="left"/>
       <w:pPr>
-        <w:ind w:left="1728" w:hanging="648"/>
+        <w:ind w:left="288" w:hanging="648"/>
       </w:pPr>
     </w:lvl>
     <w:lvl w:ilvl="4">
@@ -182,7 +299,7 @@
       <w:lvlText w:val="%1.%2.%3.%4.%5."/>
       <w:lvlJc w:val="left"/>
       <w:pPr>
-        <w:ind w:left="2232" w:hanging="792"/>
+        <w:ind w:left="792" w:hanging="792"/>
       </w:pPr>
     </w:lvl>
     <w:lvl w:ilvl="5">
@@ -191,7 +308,7 @@
       <w:lvlText w:val="%1.%2.%3.%4.%5.%6."/>
       <w:lvlJc w:val="left"/>
       <w:pPr>
-        <w:ind w:left="2736" w:hanging="936"/>
+        <w:ind w:left="1296" w:hanging="936"/>
       </w:pPr>
     </w:lvl>
     <w:lvl w:ilvl="6">
@@ -200,7 +317,7 @@
       <w:lvlText w:val="%1.%2.%3.%4.%5.%6.%7."/>
       <w:lvlJc w:val="left"/>
       <w:pPr>
-        <w:ind w:left="3240" w:hanging="1080"/>
+        <w:ind w:left="1800" w:hanging="1080"/>
       </w:pPr>
     </w:lvl>
     <w:lvl w:ilvl="7">
@@ -209,7 +326,7 @@
       <w:lvlText w:val="%1.%2.%3.%4.%5.%6.%7.%8."/>
       <w:lvlJc w:val="left"/>
       <w:pPr>
-        <w:ind w:left="3744" w:hanging="1224"/>
+        <w:ind w:left="2304" w:hanging="1224"/>
       </w:pPr>
     </w:lvl>
     <w:lvl w:ilvl="8">
@@ -218,12 +335,101 @@
       <w:lvlText w:val="%1.%2.%3.%4.%5.%6.%7.%8.%9."/>
       <w:lvlJc w:val="left"/>
       <w:pPr>
-        <w:ind w:left="4320" w:hanging="1440"/>
+        <w:ind w:left="2880" w:hanging="1440"/>
+      </w:pPr>
+    </w:lvl>
+  </w:abstractNum>
+  <w:abstractNum w:abstractNumId="1" w15:restartNumberingAfterBreak="0">
+    <w:nsid w:val="7D0453EF"/>
+    <w:multiLevelType w:val="hybridMultilevel"/>
+    <w:tmpl w:val="59CED0F8"/>
+    <w:lvl w:ilvl="0" w:tplc="0809000F">
+      <w:start w:val="1"/>
+      <w:numFmt w:val="decimal"/>
+      <w:lvlText w:val="%1."/>
+      <w:lvlJc w:val="left"/>
+      <w:pPr>
+        <w:ind w:left="720" w:hanging="360"/>
+      </w:pPr>
+    </w:lvl>
+    <w:lvl w:ilvl="1" w:tplc="08090019" w:tentative="1">
+      <w:start w:val="1"/>
+      <w:numFmt w:val="lowerLetter"/>
+      <w:lvlText w:val="%2."/>
+      <w:lvlJc w:val="left"/>
+      <w:pPr>
+        <w:ind w:left="1440" w:hanging="360"/>
+      </w:pPr>
+    </w:lvl>
+    <w:lvl w:ilvl="2" w:tplc="0809001B" w:tentative="1">
+      <w:start w:val="1"/>
+      <w:numFmt w:val="lowerRoman"/>
+      <w:lvlText w:val="%3."/>
+      <w:lvlJc w:val="right"/>
+      <w:pPr>
+        <w:ind w:left="2160" w:hanging="180"/>
+      </w:pPr>
+    </w:lvl>
+    <w:lvl w:ilvl="3" w:tplc="0809000F" w:tentative="1">
+      <w:start w:val="1"/>
+      <w:numFmt w:val="decimal"/>
+      <w:lvlText w:val="%4."/>
+      <w:lvlJc w:val="left"/>
+      <w:pPr>
+        <w:ind w:left="2880" w:hanging="360"/>
+      </w:pPr>
+    </w:lvl>
+    <w:lvl w:ilvl="4" w:tplc="08090019" w:tentative="1">
+      <w:start w:val="1"/>
+      <w:numFmt w:val="lowerLetter"/>
+      <w:lvlText w:val="%5."/>
+      <w:lvlJc w:val="left"/>
+      <w:pPr>
+        <w:ind w:left="3600" w:hanging="360"/>
+      </w:pPr>
+    </w:lvl>
+    <w:lvl w:ilvl="5" w:tplc="0809001B" w:tentative="1">
+      <w:start w:val="1"/>
+      <w:numFmt w:val="lowerRoman"/>
+      <w:lvlText w:val="%6."/>
+      <w:lvlJc w:val="right"/>
+      <w:pPr>
+        <w:ind w:left="4320" w:hanging="180"/>
+      </w:pPr>
+    </w:lvl>
+    <w:lvl w:ilvl="6" w:tplc="0809000F" w:tentative="1">
+      <w:start w:val="1"/>
+      <w:numFmt w:val="decimal"/>
+      <w:lvlText w:val="%7."/>
+      <w:lvlJc w:val="left"/>
+      <w:pPr>
+        <w:ind w:left="5040" w:hanging="360"/>
+      </w:pPr>
+    </w:lvl>
+    <w:lvl w:ilvl="7" w:tplc="08090019" w:tentative="1">
+      <w:start w:val="1"/>
+      <w:numFmt w:val="lowerLetter"/>
+      <w:lvlText w:val="%8."/>
+      <w:lvlJc w:val="left"/>
+      <w:pPr>
+        <w:ind w:left="5760" w:hanging="360"/>
+      </w:pPr>
+    </w:lvl>
+    <w:lvl w:ilvl="8" w:tplc="0809001B" w:tentative="1">
+      <w:start w:val="1"/>
+      <w:numFmt w:val="lowerRoman"/>
+      <w:lvlText w:val="%9."/>
+      <w:lvlJc w:val="right"/>
+      <w:pPr>
+        <w:ind w:left="6480" w:hanging="180"/>
       </w:pPr>
     </w:lvl>
   </w:abstractNum>
   <w:num w:numId="1">
     <w:abstractNumId w:val="0"/>
+  </w:num>
+  <w:num w:numId="2">
+    <w:abstractNumId w:val="1"/>
   </w:num>
 </w:numbering>
 </file>
@@ -625,6 +831,35 @@
   <w:style w:type="paragraph" w:default="1" w:styleId="Normal">
     <w:name w:val="Normal"/>
     <w:qFormat/>
+    <w:rsid w:val="0087043F"/>
+    <w:pPr>
+      <w:spacing w:line="360" w:lineRule="auto"/>
+      <w:jc w:val="both"/>
+    </w:pPr>
+    <w:rPr>
+      <w:rFonts w:ascii="Trebuchet MS" w:hAnsi="Trebuchet MS"/>
+    </w:rPr>
+  </w:style>
+  <w:style w:type="paragraph" w:styleId="Heading1">
+    <w:name w:val="heading 1"/>
+    <w:basedOn w:val="Normal"/>
+    <w:next w:val="Normal"/>
+    <w:link w:val="Heading1Char"/>
+    <w:uiPriority w:val="9"/>
+    <w:qFormat/>
+    <w:rsid w:val="00215B67"/>
+    <w:pPr>
+      <w:keepNext/>
+      <w:keepLines/>
+      <w:spacing w:before="240" w:after="0"/>
+      <w:outlineLvl w:val="0"/>
+    </w:pPr>
+    <w:rPr>
+      <w:rFonts w:asciiTheme="majorHAnsi" w:eastAsiaTheme="majorEastAsia" w:hAnsiTheme="majorHAnsi" w:cstheme="majorBidi"/>
+      <w:color w:val="2F5496" w:themeColor="accent1" w:themeShade="BF"/>
+      <w:sz w:val="32"/>
+      <w:szCs w:val="32"/>
+    </w:rPr>
   </w:style>
   <w:style w:type="paragraph" w:styleId="Heading4">
     <w:name w:val="heading 4"/>
@@ -638,13 +873,12 @@
     <w:pPr>
       <w:keepNext/>
       <w:keepLines/>
-      <w:spacing w:before="40" w:after="0" w:line="360" w:lineRule="auto"/>
+      <w:spacing w:before="40" w:after="0"/>
       <w:ind w:left="357"/>
-      <w:jc w:val="both"/>
       <w:outlineLvl w:val="3"/>
     </w:pPr>
     <w:rPr>
-      <w:rFonts w:ascii="Trebuchet MS" w:eastAsiaTheme="majorEastAsia" w:hAnsi="Trebuchet MS" w:cstheme="majorBidi"/>
+      <w:rFonts w:eastAsiaTheme="majorEastAsia" w:cstheme="majorBidi"/>
       <w:b/>
       <w:i/>
       <w:iCs/>
@@ -713,6 +947,42 @@
       <w:ind w:left="720"/>
       <w:contextualSpacing/>
     </w:pPr>
+  </w:style>
+  <w:style w:type="character" w:customStyle="1" w:styleId="Heading1Char">
+    <w:name w:val="Heading 1 Char"/>
+    <w:basedOn w:val="DefaultParagraphFont"/>
+    <w:link w:val="Heading1"/>
+    <w:uiPriority w:val="9"/>
+    <w:rsid w:val="00215B67"/>
+    <w:rPr>
+      <w:rFonts w:asciiTheme="majorHAnsi" w:eastAsiaTheme="majorEastAsia" w:hAnsiTheme="majorHAnsi" w:cstheme="majorBidi"/>
+      <w:color w:val="2F5496" w:themeColor="accent1" w:themeShade="BF"/>
+      <w:sz w:val="32"/>
+      <w:szCs w:val="32"/>
+    </w:rPr>
+  </w:style>
+  <w:style w:type="character" w:styleId="Hyperlink">
+    <w:name w:val="Hyperlink"/>
+    <w:basedOn w:val="DefaultParagraphFont"/>
+    <w:uiPriority w:val="99"/>
+    <w:unhideWhenUsed/>
+    <w:rsid w:val="00C87C2D"/>
+    <w:rPr>
+      <w:color w:val="0563C1" w:themeColor="hyperlink"/>
+      <w:u w:val="single"/>
+    </w:rPr>
+  </w:style>
+  <w:style w:type="character" w:styleId="UnresolvedMention">
+    <w:name w:val="Unresolved Mention"/>
+    <w:basedOn w:val="DefaultParagraphFont"/>
+    <w:uiPriority w:val="99"/>
+    <w:semiHidden/>
+    <w:unhideWhenUsed/>
+    <w:rsid w:val="00C87C2D"/>
+    <w:rPr>
+      <w:color w:val="605E5C"/>
+      <w:shd w:val="clear" w:color="auto" w:fill="E1DFDD"/>
+    </w:rPr>
   </w:style>
 </w:styles>
 </file>
@@ -1017,7 +1287,7 @@
 </file>
 
 <file path=customXml/itemProps1.xml><?xml version="1.0" encoding="utf-8"?>
-<ds:datastoreItem xmlns:ds="http://schemas.openxmlformats.org/officeDocument/2006/customXml" ds:itemID="{2327C5BD-C5A5-4468-A891-C6DAC6756C41}">
+<ds:datastoreItem xmlns:ds="http://schemas.openxmlformats.org/officeDocument/2006/customXml" ds:itemID="{66CEFF67-8F7E-4AAC-9C49-E34E0DC7F2FC}">
   <ds:schemaRefs>
     <ds:schemaRef ds:uri="http://schemas.openxmlformats.org/officeDocument/2006/bibliography"/>
   </ds:schemaRefs>

</xml_diff>

<commit_message>
MeshTraining is the new project
Mesh training is the new project for terrain generation that I created. All the classes are made with my own code.
</commit_message>
<xml_diff>
--- a/Report/Sprints/Sprint4.docx
+++ b/Report/Sprints/Sprint4.docx
@@ -40,6 +40,13 @@
       </w:r>
     </w:p>
     <w:p>
+      <w:r>
+        <w:t xml:space="preserve">I already had previously knowledge in how to create meshes in DirectX, and this uses the same principle. </w:t>
+      </w:r>
+      <w:bookmarkStart w:id="0" w:name="_GoBack"/>
+      <w:bookmarkEnd w:id="0"/>
+    </w:p>
+    <w:p>
       <w:pPr>
         <w:pStyle w:val="Heading1"/>
       </w:pPr>
@@ -47,6 +54,206 @@
         <w:t>Sprint Review</w:t>
       </w:r>
     </w:p>
+    <w:p>
+      <w:r>
+        <w:t>During the implementation of the class I struggled with different problems. The first problem w</w:t>
+      </w:r>
+      <w:r>
+        <w:t xml:space="preserve">as found on the initialization of the vertices, for example I created a vector3 named vertices with the size of </w:t>
+      </w:r>
+      <m:oMath>
+        <m:r>
+          <w:rPr>
+            <w:rFonts w:ascii="Cambria Math" w:hAnsi="Cambria Math"/>
+          </w:rPr>
+          <m:t>MapWidth * MapHeight</m:t>
+        </m:r>
+      </m:oMath>
+      <w:r>
+        <w:t xml:space="preserve">, let’s imagine that MapWidth and MapHeight have a value of 10, this means that the vector </w:t>
+      </w:r>
+      <w:r>
+        <w:t>has</w:t>
+      </w:r>
+      <w:r>
+        <w:t xml:space="preserve"> a size of 100 in total. The only problem is that I wanted to have </w:t>
+      </w:r>
+      <w:r>
+        <w:t xml:space="preserve">to have 10 quads per row, but for this I need to have 11 vertices per row. The problem was that the last vertices for the </w:t>
+      </w:r>
+      <w:r>
+        <w:t>rightest</w:t>
+      </w:r>
+      <w:r>
+        <w:t xml:space="preserve"> corner quad were present in the other side of the map creating </w:t>
+      </w:r>
+      <w:r>
+        <w:t>these strange connections (Figure 2)</w:t>
+      </w:r>
+      <w:r>
+        <w:t>.</w:t>
+      </w:r>
+    </w:p>
+    <w:p>
+      <w:pPr>
+        <w:rPr>
+          <w:rFonts w:eastAsiaTheme="minorEastAsia"/>
+        </w:rPr>
+      </w:pPr>
+      <w:r>
+        <w:t xml:space="preserve">The solution for this was to create the vertices with the size of </w:t>
+      </w:r>
+      <m:oMath>
+        <m:r>
+          <w:rPr>
+            <w:rFonts w:ascii="Cambria Math" w:hAnsi="Cambria Math"/>
+          </w:rPr>
+          <m:t>(MapWidth + 1)(MapHeight +1)</m:t>
+        </m:r>
+      </m:oMath>
+      <w:r>
+        <w:rPr>
+          <w:rFonts w:eastAsiaTheme="minorEastAsia"/>
+        </w:rPr>
+        <w:t xml:space="preserve"> (Figure 1)</w:t>
+      </w:r>
+    </w:p>
+    <w:p>
+      <w:pPr>
+        <w:keepNext/>
+      </w:pPr>
+      <w:r>
+        <w:rPr>
+          <w:noProof/>
+        </w:rPr>
+        <w:lastRenderedPageBreak/>
+        <w:drawing>
+          <wp:inline distT="0" distB="0" distL="0" distR="0" wp14:anchorId="588C00E9" wp14:editId="0E0BD7E5">
+            <wp:extent cx="4823460" cy="3854450"/>
+            <wp:effectExtent l="0" t="0" r="0" b="0"/>
+            <wp:docPr id="1" name="Picture 1"/>
+            <wp:cNvGraphicFramePr>
+              <a:graphicFrameLocks xmlns:a="http://schemas.openxmlformats.org/drawingml/2006/main" noChangeAspect="1"/>
+            </wp:cNvGraphicFramePr>
+            <a:graphic xmlns:a="http://schemas.openxmlformats.org/drawingml/2006/main">
+              <a:graphicData uri="http://schemas.openxmlformats.org/drawingml/2006/picture">
+                <pic:pic xmlns:pic="http://schemas.openxmlformats.org/drawingml/2006/picture">
+                  <pic:nvPicPr>
+                    <pic:cNvPr id="1" name=""/>
+                    <pic:cNvPicPr/>
+                  </pic:nvPicPr>
+                  <pic:blipFill>
+                    <a:blip r:embed="rId6"/>
+                    <a:stretch>
+                      <a:fillRect/>
+                    </a:stretch>
+                  </pic:blipFill>
+                  <pic:spPr>
+                    <a:xfrm>
+                      <a:off x="0" y="0"/>
+                      <a:ext cx="4823460" cy="3854450"/>
+                    </a:xfrm>
+                    <a:prstGeom prst="rect">
+                      <a:avLst/>
+                    </a:prstGeom>
+                  </pic:spPr>
+                </pic:pic>
+              </a:graphicData>
+            </a:graphic>
+          </wp:inline>
+        </w:drawing>
+      </w:r>
+    </w:p>
+    <w:p>
+      <w:pPr>
+        <w:pStyle w:val="Caption"/>
+      </w:pPr>
+      <w:r>
+        <w:t xml:space="preserve">Figure </w:t>
+      </w:r>
+      <w:r>
+        <w:fldChar w:fldCharType="begin"/>
+      </w:r>
+      <w:r>
+        <w:instrText xml:space="preserve"> SEQ Figure \* ARABIC </w:instrText>
+      </w:r>
+      <w:r>
+        <w:fldChar w:fldCharType="separate"/>
+      </w:r>
+      <w:r>
+        <w:rPr>
+          <w:noProof/>
+        </w:rPr>
+        <w:t>1</w:t>
+      </w:r>
+      <w:r>
+        <w:fldChar w:fldCharType="end"/>
+      </w:r>
+      <w:r>
+        <w:t xml:space="preserve"> - Mesh Terrain Generation</w:t>
+      </w:r>
+    </w:p>
+    <w:p>
+      <w:pPr>
+        <w:rPr>
+          <w:rFonts w:eastAsiaTheme="minorEastAsia"/>
+        </w:rPr>
+      </w:pPr>
+    </w:p>
+    <w:p>
+      <w:pPr>
+        <w:keepNext/>
+      </w:pPr>
+      <w:r>
+        <w:rPr>
+          <w:noProof/>
+        </w:rPr>
+        <w:drawing>
+          <wp:inline distT="0" distB="0" distL="0" distR="0" wp14:anchorId="1AA19984" wp14:editId="2DADAF3E">
+            <wp:extent cx="4823460" cy="1804670"/>
+            <wp:effectExtent l="0" t="0" r="0" b="5080"/>
+            <wp:docPr id="2" name="Picture 2"/>
+            <wp:cNvGraphicFramePr>
+              <a:graphicFrameLocks xmlns:a="http://schemas.openxmlformats.org/drawingml/2006/main" noChangeAspect="1"/>
+            </wp:cNvGraphicFramePr>
+            <a:graphic xmlns:a="http://schemas.openxmlformats.org/drawingml/2006/main">
+              <a:graphicData uri="http://schemas.openxmlformats.org/drawingml/2006/picture">
+                <pic:pic xmlns:pic="http://schemas.openxmlformats.org/drawingml/2006/picture">
+                  <pic:nvPicPr>
+                    <pic:cNvPr id="1" name=""/>
+                    <pic:cNvPicPr/>
+                  </pic:nvPicPr>
+                  <pic:blipFill>
+                    <a:blip r:embed="rId7"/>
+                    <a:stretch>
+                      <a:fillRect/>
+                    </a:stretch>
+                  </pic:blipFill>
+                  <pic:spPr>
+                    <a:xfrm>
+                      <a:off x="0" y="0"/>
+                      <a:ext cx="4823460" cy="1804670"/>
+                    </a:xfrm>
+                    <a:prstGeom prst="rect">
+                      <a:avLst/>
+                    </a:prstGeom>
+                  </pic:spPr>
+                </pic:pic>
+              </a:graphicData>
+            </a:graphic>
+          </wp:inline>
+        </w:drawing>
+      </w:r>
+    </w:p>
+    <w:p>
+      <w:pPr>
+        <w:pStyle w:val="Caption"/>
+      </w:pPr>
+      <w:r>
+        <w:t>Figure 2 - Generation Mesh Problem</w:t>
+      </w:r>
+    </w:p>
+    <w:p/>
     <w:p>
       <w:pPr>
         <w:pStyle w:val="Heading1"/>
@@ -126,11 +333,9 @@
       <w:r>
         <w:t>Reading List</w:t>
       </w:r>
-      <w:bookmarkStart w:id="0" w:name="_GoBack"/>
-      <w:bookmarkEnd w:id="0"/>
-    </w:p>
-    <w:p>
-      <w:hyperlink r:id="rId6" w:history="1">
+    </w:p>
+    <w:p>
+      <w:hyperlink r:id="rId8" w:history="1">
         <w:r>
           <w:rPr>
             <w:rStyle w:val="Hyperlink"/>
@@ -140,32 +345,51 @@
       </w:hyperlink>
     </w:p>
     <w:p>
-      <w:hyperlink r:id="rId7" w:history="1">
+      <w:hyperlink r:id="rId9" w:history="1">
         <w:r>
           <w:rPr>
             <w:rStyle w:val="Hyperlink"/>
           </w:rPr>
-          <w:t>https://www.youtube.com/watch?v=eJEpeUH1EMg&amp;t=</w:t>
+          <w:t>https://www.youtube.com/watch?v=eJEpeUH1EMg&amp;t=0s</w:t>
         </w:r>
+      </w:hyperlink>
+    </w:p>
+    <w:p>
+      <w:hyperlink r:id="rId10" w:history="1">
         <w:r>
           <w:rPr>
             <w:rStyle w:val="Hyperlink"/>
           </w:rPr>
-          <w:t>0</w:t>
+          <w:t>https://catlikecoding.com/unity/tutorials/procedural-grid/</w:t>
         </w:r>
+      </w:hyperlink>
+    </w:p>
+    <w:p>
+      <w:hyperlink r:id="rId11" w:history="1">
         <w:r>
           <w:rPr>
             <w:rStyle w:val="Hyperlink"/>
           </w:rPr>
-          <w:t>s</w:t>
+          <w:t>https://www.youtube.com/watch?v=gdSFs0PeBNQ</w:t>
         </w:r>
       </w:hyperlink>
     </w:p>
     <w:p>
       <w:r>
-        <w:t>https://catlikecoding.com/unity/tutorials/procedural-grid/</w:t>
-      </w:r>
-    </w:p>
+        <w:t>https://www.youtube.com/watch?v=eJEpeUH1EMg</w:t>
+      </w:r>
+    </w:p>
+    <w:p>
+      <w:hyperlink r:id="rId12" w:history="1">
+        <w:r>
+          <w:rPr>
+            <w:rStyle w:val="Hyperlink"/>
+          </w:rPr>
+          <w:t>https://www.youtube.com/watch?v=64NblGkAabk</w:t>
+        </w:r>
+      </w:hyperlink>
+    </w:p>
+    <w:p/>
     <w:p>
       <w:pPr>
         <w:pStyle w:val="Heading1"/>
@@ -196,15 +420,7 @@
         <w:t xml:space="preserve">Gantt chart </w:t>
       </w:r>
       <w:r>
-        <w:t xml:space="preserve">which captures the sequence in which tasks are expected to be completed during the current </w:t>
-      </w:r>
-      <w:proofErr w:type="gramStart"/>
-      <w:r>
-        <w:t>timebox, and</w:t>
-      </w:r>
-      <w:proofErr w:type="gramEnd"/>
-      <w:r>
-        <w:t xml:space="preserve"> presents them in an easily understood format. The Gantt should also: </w:t>
+        <w:t xml:space="preserve">which captures the sequence in which tasks are expected to be completed during the current timebox, and presents them in an easily understood format. The Gantt should also: </w:t>
       </w:r>
     </w:p>
     <w:p>
@@ -984,6 +1200,55 @@
       <w:shd w:val="clear" w:color="auto" w:fill="E1DFDD"/>
     </w:rPr>
   </w:style>
+  <w:style w:type="paragraph" w:styleId="BalloonText">
+    <w:name w:val="Balloon Text"/>
+    <w:basedOn w:val="Normal"/>
+    <w:link w:val="BalloonTextChar"/>
+    <w:uiPriority w:val="99"/>
+    <w:semiHidden/>
+    <w:unhideWhenUsed/>
+    <w:rsid w:val="004C1C24"/>
+    <w:pPr>
+      <w:spacing w:after="0" w:line="240" w:lineRule="auto"/>
+    </w:pPr>
+    <w:rPr>
+      <w:rFonts w:ascii="Segoe UI" w:hAnsi="Segoe UI" w:cs="Segoe UI"/>
+      <w:sz w:val="18"/>
+      <w:szCs w:val="18"/>
+    </w:rPr>
+  </w:style>
+  <w:style w:type="character" w:customStyle="1" w:styleId="BalloonTextChar">
+    <w:name w:val="Balloon Text Char"/>
+    <w:basedOn w:val="DefaultParagraphFont"/>
+    <w:link w:val="BalloonText"/>
+    <w:uiPriority w:val="99"/>
+    <w:semiHidden/>
+    <w:rsid w:val="004C1C24"/>
+    <w:rPr>
+      <w:rFonts w:ascii="Segoe UI" w:hAnsi="Segoe UI" w:cs="Segoe UI"/>
+      <w:sz w:val="18"/>
+      <w:szCs w:val="18"/>
+    </w:rPr>
+  </w:style>
+  <w:style w:type="paragraph" w:styleId="Caption">
+    <w:name w:val="caption"/>
+    <w:basedOn w:val="Normal"/>
+    <w:next w:val="Normal"/>
+    <w:uiPriority w:val="35"/>
+    <w:unhideWhenUsed/>
+    <w:qFormat/>
+    <w:rsid w:val="00764390"/>
+    <w:pPr>
+      <w:spacing w:after="200" w:line="240" w:lineRule="auto"/>
+    </w:pPr>
+    <w:rPr>
+      <w:i/>
+      <w:iCs/>
+      <w:color w:val="44546A" w:themeColor="text2"/>
+      <w:sz w:val="18"/>
+      <w:szCs w:val="18"/>
+    </w:rPr>
+  </w:style>
 </w:styles>
 </file>
 
@@ -1287,7 +1552,7 @@
 </file>
 
 <file path=customXml/itemProps1.xml><?xml version="1.0" encoding="utf-8"?>
-<ds:datastoreItem xmlns:ds="http://schemas.openxmlformats.org/officeDocument/2006/customXml" ds:itemID="{66CEFF67-8F7E-4AAC-9C49-E34E0DC7F2FC}">
+<ds:datastoreItem xmlns:ds="http://schemas.openxmlformats.org/officeDocument/2006/customXml" ds:itemID="{1C03B573-08B2-4B07-BC4F-CECFA7A1855D}">
   <ds:schemaRefs>
     <ds:schemaRef ds:uri="http://schemas.openxmlformats.org/officeDocument/2006/bibliography"/>
   </ds:schemaRefs>

</xml_diff>

<commit_message>
TerrainGeneration increased lacunarity now it looks more real
</commit_message>
<xml_diff>
--- a/Report/Sprints/Sprint4.docx
+++ b/Report/Sprints/Sprint4.docx
@@ -43,8 +43,6 @@
       <w:r>
         <w:t xml:space="preserve">I already had previously knowledge in how to create meshes in DirectX, and this uses the same principle. </w:t>
       </w:r>
-      <w:bookmarkStart w:id="0" w:name="_GoBack"/>
-      <w:bookmarkEnd w:id="0"/>
     </w:p>
     <w:p>
       <w:pPr>
@@ -56,10 +54,7 @@
     </w:p>
     <w:p>
       <w:r>
-        <w:t>During the implementation of the class I struggled with different problems. The first problem w</w:t>
-      </w:r>
-      <w:r>
-        <w:t xml:space="preserve">as found on the initialization of the vertices, for example I created a vector3 named vertices with the size of </w:t>
+        <w:t xml:space="preserve">During the implementation of the class I struggled with different problems. The first problem was found on the initialization of the vertices, for example I created a vector3 named vertices with the size of </w:t>
       </w:r>
       <m:oMath>
         <m:r>
@@ -116,6 +111,33 @@
           <w:rFonts w:eastAsiaTheme="minorEastAsia"/>
         </w:rPr>
         <w:t xml:space="preserve"> (Figure 1)</w:t>
+      </w:r>
+    </w:p>
+    <w:p>
+      <w:pPr>
+        <w:rPr>
+          <w:rFonts w:eastAsiaTheme="minorEastAsia"/>
+        </w:rPr>
+      </w:pPr>
+      <w:r>
+        <w:rPr>
+          <w:rFonts w:eastAsiaTheme="minorEastAsia"/>
+        </w:rPr>
+        <w:t>The terrain generation was looking to soft and far from realistic (Figure 3), to resolve this problem I found that limiting the persistence level between 0 and 1 and increasing the lacunarity to 2.6 fixed the problem</w:t>
+      </w:r>
+      <w:r>
+        <w:rPr>
+          <w:rFonts w:eastAsiaTheme="minorEastAsia"/>
+        </w:rPr>
+        <w:t xml:space="preserve"> (Figure 4)</w:t>
+      </w:r>
+      <w:bookmarkStart w:id="0" w:name="_GoBack"/>
+      <w:bookmarkEnd w:id="0"/>
+      <w:r>
+        <w:rPr>
+          <w:rFonts w:eastAsiaTheme="minorEastAsia"/>
+        </w:rPr>
+        <w:t xml:space="preserve">. </w:t>
       </w:r>
     </w:p>
     <w:p>
@@ -171,24 +193,14 @@
       <w:r>
         <w:t xml:space="preserve">Figure </w:t>
       </w:r>
-      <w:r>
-        <w:fldChar w:fldCharType="begin"/>
-      </w:r>
-      <w:r>
-        <w:instrText xml:space="preserve"> SEQ Figure \* ARABIC </w:instrText>
-      </w:r>
-      <w:r>
-        <w:fldChar w:fldCharType="separate"/>
-      </w:r>
-      <w:r>
-        <w:rPr>
-          <w:noProof/>
-        </w:rPr>
-        <w:t>1</w:t>
-      </w:r>
-      <w:r>
-        <w:fldChar w:fldCharType="end"/>
-      </w:r>
+      <w:fldSimple w:instr=" SEQ Figure \* ARABIC ">
+        <w:r>
+          <w:rPr>
+            <w:noProof/>
+          </w:rPr>
+          <w:t>1</w:t>
+        </w:r>
+      </w:fldSimple>
       <w:r>
         <w:t xml:space="preserve"> - Mesh Terrain Generation</w:t>
       </w:r>
@@ -253,7 +265,113 @@
         <w:t>Figure 2 - Generation Mesh Problem</w:t>
       </w:r>
     </w:p>
-    <w:p/>
+    <w:p>
+      <w:pPr>
+        <w:keepNext/>
+      </w:pPr>
+      <w:r>
+        <w:rPr>
+          <w:noProof/>
+        </w:rPr>
+        <w:lastRenderedPageBreak/>
+        <w:drawing>
+          <wp:inline distT="0" distB="0" distL="0" distR="0" wp14:anchorId="3DF5C95A" wp14:editId="4A5F452F">
+            <wp:extent cx="4823460" cy="2980055"/>
+            <wp:effectExtent l="0" t="0" r="0" b="0"/>
+            <wp:docPr id="4" name="Picture 4"/>
+            <wp:cNvGraphicFramePr>
+              <a:graphicFrameLocks xmlns:a="http://schemas.openxmlformats.org/drawingml/2006/main" noChangeAspect="1"/>
+            </wp:cNvGraphicFramePr>
+            <a:graphic xmlns:a="http://schemas.openxmlformats.org/drawingml/2006/main">
+              <a:graphicData uri="http://schemas.openxmlformats.org/drawingml/2006/picture">
+                <pic:pic xmlns:pic="http://schemas.openxmlformats.org/drawingml/2006/picture">
+                  <pic:nvPicPr>
+                    <pic:cNvPr id="1" name=""/>
+                    <pic:cNvPicPr/>
+                  </pic:nvPicPr>
+                  <pic:blipFill>
+                    <a:blip r:embed="rId8"/>
+                    <a:stretch>
+                      <a:fillRect/>
+                    </a:stretch>
+                  </pic:blipFill>
+                  <pic:spPr>
+                    <a:xfrm>
+                      <a:off x="0" y="0"/>
+                      <a:ext cx="4823460" cy="2980055"/>
+                    </a:xfrm>
+                    <a:prstGeom prst="rect">
+                      <a:avLst/>
+                    </a:prstGeom>
+                  </pic:spPr>
+                </pic:pic>
+              </a:graphicData>
+            </a:graphic>
+          </wp:inline>
+        </w:drawing>
+      </w:r>
+    </w:p>
+    <w:p>
+      <w:pPr>
+        <w:pStyle w:val="Caption"/>
+      </w:pPr>
+      <w:r>
+        <w:t>Figure 3 - Terrain Generation with low level of lacunarity</w:t>
+      </w:r>
+    </w:p>
+    <w:p>
+      <w:pPr>
+        <w:keepNext/>
+      </w:pPr>
+      <w:r>
+        <w:rPr>
+          <w:noProof/>
+        </w:rPr>
+        <w:drawing>
+          <wp:inline distT="0" distB="0" distL="0" distR="0" wp14:anchorId="60F18BAE" wp14:editId="46892394">
+            <wp:extent cx="4823460" cy="2943225"/>
+            <wp:effectExtent l="0" t="0" r="0" b="9525"/>
+            <wp:docPr id="5" name="Picture 5"/>
+            <wp:cNvGraphicFramePr>
+              <a:graphicFrameLocks xmlns:a="http://schemas.openxmlformats.org/drawingml/2006/main" noChangeAspect="1"/>
+            </wp:cNvGraphicFramePr>
+            <a:graphic xmlns:a="http://schemas.openxmlformats.org/drawingml/2006/main">
+              <a:graphicData uri="http://schemas.openxmlformats.org/drawingml/2006/picture">
+                <pic:pic xmlns:pic="http://schemas.openxmlformats.org/drawingml/2006/picture">
+                  <pic:nvPicPr>
+                    <pic:cNvPr id="1" name=""/>
+                    <pic:cNvPicPr/>
+                  </pic:nvPicPr>
+                  <pic:blipFill>
+                    <a:blip r:embed="rId9"/>
+                    <a:stretch>
+                      <a:fillRect/>
+                    </a:stretch>
+                  </pic:blipFill>
+                  <pic:spPr>
+                    <a:xfrm>
+                      <a:off x="0" y="0"/>
+                      <a:ext cx="4823460" cy="2943225"/>
+                    </a:xfrm>
+                    <a:prstGeom prst="rect">
+                      <a:avLst/>
+                    </a:prstGeom>
+                  </pic:spPr>
+                </pic:pic>
+              </a:graphicData>
+            </a:graphic>
+          </wp:inline>
+        </w:drawing>
+      </w:r>
+    </w:p>
+    <w:p>
+      <w:pPr>
+        <w:pStyle w:val="Caption"/>
+      </w:pPr>
+      <w:r>
+        <w:t>Figure 4 - Terrain Generation with high level of lacunarity</w:t>
+      </w:r>
+    </w:p>
     <w:p>
       <w:pPr>
         <w:pStyle w:val="Heading1"/>
@@ -331,11 +449,12 @@
         <w:pStyle w:val="Heading1"/>
       </w:pPr>
       <w:r>
+        <w:lastRenderedPageBreak/>
         <w:t>Reading List</w:t>
       </w:r>
     </w:p>
     <w:p>
-      <w:hyperlink r:id="rId8" w:history="1">
+      <w:hyperlink r:id="rId10" w:history="1">
         <w:r>
           <w:rPr>
             <w:rStyle w:val="Hyperlink"/>
@@ -345,7 +464,7 @@
       </w:hyperlink>
     </w:p>
     <w:p>
-      <w:hyperlink r:id="rId9" w:history="1">
+      <w:hyperlink r:id="rId11" w:history="1">
         <w:r>
           <w:rPr>
             <w:rStyle w:val="Hyperlink"/>
@@ -355,7 +474,7 @@
       </w:hyperlink>
     </w:p>
     <w:p>
-      <w:hyperlink r:id="rId10" w:history="1">
+      <w:hyperlink r:id="rId12" w:history="1">
         <w:r>
           <w:rPr>
             <w:rStyle w:val="Hyperlink"/>
@@ -365,7 +484,7 @@
       </w:hyperlink>
     </w:p>
     <w:p>
-      <w:hyperlink r:id="rId11" w:history="1">
+      <w:hyperlink r:id="rId13" w:history="1">
         <w:r>
           <w:rPr>
             <w:rStyle w:val="Hyperlink"/>
@@ -380,7 +499,7 @@
       </w:r>
     </w:p>
     <w:p>
-      <w:hyperlink r:id="rId12" w:history="1">
+      <w:hyperlink r:id="rId14" w:history="1">
         <w:r>
           <w:rPr>
             <w:rStyle w:val="Hyperlink"/>
@@ -420,7 +539,15 @@
         <w:t xml:space="preserve">Gantt chart </w:t>
       </w:r>
       <w:r>
-        <w:t xml:space="preserve">which captures the sequence in which tasks are expected to be completed during the current timebox, and presents them in an easily understood format. The Gantt should also: </w:t>
+        <w:t xml:space="preserve">which captures the sequence in which tasks are expected to be completed during the current </w:t>
+      </w:r>
+      <w:proofErr w:type="gramStart"/>
+      <w:r>
+        <w:t>timebox, and</w:t>
+      </w:r>
+      <w:proofErr w:type="gramEnd"/>
+      <w:r>
+        <w:t xml:space="preserve"> presents them in an easily understood format. The Gantt should also: </w:t>
       </w:r>
     </w:p>
     <w:p>
@@ -1552,7 +1679,7 @@
 </file>
 
 <file path=customXml/itemProps1.xml><?xml version="1.0" encoding="utf-8"?>
-<ds:datastoreItem xmlns:ds="http://schemas.openxmlformats.org/officeDocument/2006/customXml" ds:itemID="{1C03B573-08B2-4B07-BC4F-CECFA7A1855D}">
+<ds:datastoreItem xmlns:ds="http://schemas.openxmlformats.org/officeDocument/2006/customXml" ds:itemID="{EC7C49A4-B25E-411D-8422-D572E952E9D6}">
   <ds:schemaRefs>
     <ds:schemaRef ds:uri="http://schemas.openxmlformats.org/officeDocument/2006/bibliography"/>
   </ds:schemaRefs>

</xml_diff>

<commit_message>
animation curve added to the sprint 4 document
</commit_message>
<xml_diff>
--- a/Report/Sprints/Sprint4.docx
+++ b/Report/Sprints/Sprint4.docx
@@ -131,13 +131,38 @@
         </w:rPr>
         <w:t xml:space="preserve"> (Figure 4)</w:t>
       </w:r>
+      <w:r>
+        <w:rPr>
+          <w:rFonts w:eastAsiaTheme="minorEastAsia"/>
+        </w:rPr>
+        <w:t xml:space="preserve">. </w:t>
+      </w:r>
+    </w:p>
+    <w:p>
+      <w:pPr>
+        <w:rPr>
+          <w:rFonts w:eastAsiaTheme="minorEastAsia"/>
+        </w:rPr>
+      </w:pPr>
+      <w:r>
+        <w:rPr>
+          <w:rFonts w:eastAsiaTheme="minorEastAsia"/>
+        </w:rPr>
+        <w:t>An animation curve from unity was implemented in the code to limit the height map range</w:t>
+      </w:r>
+      <w:r>
+        <w:rPr>
+          <w:rFonts w:eastAsiaTheme="minorEastAsia"/>
+        </w:rPr>
+        <w:t xml:space="preserve"> (Figure 5)</w:t>
+      </w:r>
       <w:bookmarkStart w:id="0" w:name="_GoBack"/>
       <w:bookmarkEnd w:id="0"/>
       <w:r>
         <w:rPr>
           <w:rFonts w:eastAsiaTheme="minorEastAsia"/>
         </w:rPr>
-        <w:t xml:space="preserve">. </w:t>
+        <w:t xml:space="preserve">.  In other words, an animation curve in unity has multiple keys in were the user can control the points in what that curve passes through. </w:t>
       </w:r>
     </w:p>
     <w:p>
@@ -193,14 +218,27 @@
       <w:r>
         <w:t xml:space="preserve">Figure </w:t>
       </w:r>
-      <w:fldSimple w:instr=" SEQ Figure \* ARABIC ">
-        <w:r>
-          <w:rPr>
-            <w:noProof/>
-          </w:rPr>
-          <w:t>1</w:t>
-        </w:r>
-      </w:fldSimple>
+      <w:r>
+        <w:fldChar w:fldCharType="begin"/>
+      </w:r>
+      <w:r>
+        <w:instrText xml:space="preserve"> SEQ Figure \* ARABIC </w:instrText>
+      </w:r>
+      <w:r>
+        <w:fldChar w:fldCharType="separate"/>
+      </w:r>
+      <w:r>
+        <w:rPr>
+          <w:noProof/>
+        </w:rPr>
+        <w:t>1</w:t>
+      </w:r>
+      <w:r>
+        <w:rPr>
+          <w:noProof/>
+        </w:rPr>
+        <w:fldChar w:fldCharType="end"/>
+      </w:r>
       <w:r>
         <w:t xml:space="preserve"> - Mesh Terrain Generation</w:t>
       </w:r>
@@ -374,6 +412,59 @@
     </w:p>
     <w:p>
       <w:pPr>
+        <w:keepNext/>
+      </w:pPr>
+      <w:r>
+        <w:rPr>
+          <w:noProof/>
+        </w:rPr>
+        <w:drawing>
+          <wp:inline distT="0" distB="0" distL="0" distR="0" wp14:anchorId="6C8DA92F" wp14:editId="11A05754">
+            <wp:extent cx="4552950" cy="371475"/>
+            <wp:effectExtent l="0" t="0" r="0" b="9525"/>
+            <wp:docPr id="3" name="Picture 3"/>
+            <wp:cNvGraphicFramePr>
+              <a:graphicFrameLocks xmlns:a="http://schemas.openxmlformats.org/drawingml/2006/main" noChangeAspect="1"/>
+            </wp:cNvGraphicFramePr>
+            <a:graphic xmlns:a="http://schemas.openxmlformats.org/drawingml/2006/main">
+              <a:graphicData uri="http://schemas.openxmlformats.org/drawingml/2006/picture">
+                <pic:pic xmlns:pic="http://schemas.openxmlformats.org/drawingml/2006/picture">
+                  <pic:nvPicPr>
+                    <pic:cNvPr id="1" name=""/>
+                    <pic:cNvPicPr/>
+                  </pic:nvPicPr>
+                  <pic:blipFill>
+                    <a:blip r:embed="rId10"/>
+                    <a:stretch>
+                      <a:fillRect/>
+                    </a:stretch>
+                  </pic:blipFill>
+                  <pic:spPr>
+                    <a:xfrm>
+                      <a:off x="0" y="0"/>
+                      <a:ext cx="4552950" cy="371475"/>
+                    </a:xfrm>
+                    <a:prstGeom prst="rect">
+                      <a:avLst/>
+                    </a:prstGeom>
+                  </pic:spPr>
+                </pic:pic>
+              </a:graphicData>
+            </a:graphic>
+          </wp:inline>
+        </w:drawing>
+      </w:r>
+    </w:p>
+    <w:p>
+      <w:pPr>
+        <w:pStyle w:val="Caption"/>
+      </w:pPr>
+      <w:r>
+        <w:t>Figure 5 - Evaluate function in Animation Curve</w:t>
+      </w:r>
+    </w:p>
+    <w:p>
+      <w:pPr>
         <w:pStyle w:val="Heading1"/>
       </w:pPr>
       <w:r>
@@ -434,6 +525,7 @@
         </w:numPr>
       </w:pPr>
       <w:r>
+        <w:lastRenderedPageBreak/>
         <w:t>Display the terrain using the heightmap inside the mesh class (15%) (</w:t>
       </w:r>
       <w:r>
@@ -449,12 +541,11 @@
         <w:pStyle w:val="Heading1"/>
       </w:pPr>
       <w:r>
-        <w:lastRenderedPageBreak/>
         <w:t>Reading List</w:t>
       </w:r>
     </w:p>
     <w:p>
-      <w:hyperlink r:id="rId10" w:history="1">
+      <w:hyperlink r:id="rId11" w:history="1">
         <w:r>
           <w:rPr>
             <w:rStyle w:val="Hyperlink"/>
@@ -464,7 +555,7 @@
       </w:hyperlink>
     </w:p>
     <w:p>
-      <w:hyperlink r:id="rId11" w:history="1">
+      <w:hyperlink r:id="rId12" w:history="1">
         <w:r>
           <w:rPr>
             <w:rStyle w:val="Hyperlink"/>
@@ -474,7 +565,7 @@
       </w:hyperlink>
     </w:p>
     <w:p>
-      <w:hyperlink r:id="rId12" w:history="1">
+      <w:hyperlink r:id="rId13" w:history="1">
         <w:r>
           <w:rPr>
             <w:rStyle w:val="Hyperlink"/>
@@ -484,7 +575,7 @@
       </w:hyperlink>
     </w:p>
     <w:p>
-      <w:hyperlink r:id="rId13" w:history="1">
+      <w:hyperlink r:id="rId14" w:history="1">
         <w:r>
           <w:rPr>
             <w:rStyle w:val="Hyperlink"/>
@@ -499,7 +590,7 @@
       </w:r>
     </w:p>
     <w:p>
-      <w:hyperlink r:id="rId14" w:history="1">
+      <w:hyperlink r:id="rId15" w:history="1">
         <w:r>
           <w:rPr>
             <w:rStyle w:val="Hyperlink"/>
@@ -1679,7 +1770,7 @@
 </file>
 
 <file path=customXml/itemProps1.xml><?xml version="1.0" encoding="utf-8"?>
-<ds:datastoreItem xmlns:ds="http://schemas.openxmlformats.org/officeDocument/2006/customXml" ds:itemID="{EC7C49A4-B25E-411D-8422-D572E952E9D6}">
+<ds:datastoreItem xmlns:ds="http://schemas.openxmlformats.org/officeDocument/2006/customXml" ds:itemID="{B9396E20-FDC5-410D-B46E-C664CD43CD36}">
   <ds:schemaRefs>
     <ds:schemaRef ds:uri="http://schemas.openxmlformats.org/officeDocument/2006/bibliography"/>
   </ds:schemaRefs>

</xml_diff>

<commit_message>
Mesh generation level of detail working
</commit_message>
<xml_diff>
--- a/Report/Sprints/Sprint4.docx
+++ b/Report/Sprints/Sprint4.docx
@@ -169,8 +169,6 @@
       <w:r>
         <w:t xml:space="preserve">. </w:t>
       </w:r>
-      <w:bookmarkStart w:id="0" w:name="_GoBack"/>
-      <w:bookmarkEnd w:id="0"/>
     </w:p>
     <w:p>
       <w:pPr>
@@ -225,27 +223,14 @@
       <w:r>
         <w:t xml:space="preserve">Figure </w:t>
       </w:r>
-      <w:r>
-        <w:fldChar w:fldCharType="begin"/>
-      </w:r>
-      <w:r>
-        <w:instrText xml:space="preserve"> SEQ Figure \* ARABIC </w:instrText>
-      </w:r>
-      <w:r>
-        <w:fldChar w:fldCharType="separate"/>
-      </w:r>
-      <w:r>
-        <w:rPr>
-          <w:noProof/>
-        </w:rPr>
-        <w:t>1</w:t>
-      </w:r>
-      <w:r>
-        <w:rPr>
-          <w:noProof/>
-        </w:rPr>
-        <w:fldChar w:fldCharType="end"/>
-      </w:r>
+      <w:fldSimple w:instr=" SEQ Figure \* ARABIC ">
+        <w:r>
+          <w:rPr>
+            <w:noProof/>
+          </w:rPr>
+          <w:t>1</w:t>
+        </w:r>
+      </w:fldSimple>
       <w:r>
         <w:t xml:space="preserve"> - Mesh Terrain Generation</w:t>
       </w:r>
@@ -548,70 +533,358 @@
         <w:pStyle w:val="Heading1"/>
       </w:pPr>
       <w:r>
-        <w:t>Reading List</w:t>
-      </w:r>
-    </w:p>
-    <w:p>
-      <w:hyperlink r:id="rId11" w:history="1">
+        <w:t>Bibliography</w:t>
+      </w:r>
+    </w:p>
+    <w:p>
+      <w:pPr>
+        <w:pStyle w:val="NormalWeb"/>
+        <w:shd w:val="clear" w:color="auto" w:fill="FFFFFF"/>
+        <w:spacing w:before="0" w:beforeAutospacing="0" w:after="173" w:afterAutospacing="0"/>
+        <w:rPr>
+          <w:rFonts w:ascii="Helvetica" w:hAnsi="Helvetica" w:cs="Helvetica"/>
+          <w:color w:val="53565A"/>
+          <w:sz w:val="21"/>
+          <w:szCs w:val="21"/>
+        </w:rPr>
+      </w:pPr>
+      <w:r>
+        <w:rPr>
+          <w:rFonts w:ascii="Helvetica" w:hAnsi="Helvetica" w:cs="Helvetica"/>
+          <w:color w:val="53565A"/>
+          <w:sz w:val="21"/>
+          <w:szCs w:val="21"/>
+        </w:rPr>
+        <w:t>ABHINAV A.K.A DEMKEYS, 2017. </w:t>
+      </w:r>
+      <w:proofErr w:type="spellStart"/>
+      <w:r>
+        <w:rPr>
+          <w:rFonts w:ascii="Helvetica" w:hAnsi="Helvetica" w:cs="Helvetica"/>
+          <w:i/>
+          <w:iCs/>
+          <w:color w:val="53565A"/>
+          <w:sz w:val="21"/>
+          <w:szCs w:val="21"/>
+        </w:rPr>
+        <w:t>Mathf.PerlinNoise</w:t>
+      </w:r>
+      <w:proofErr w:type="spellEnd"/>
+      <w:r>
+        <w:rPr>
+          <w:rFonts w:ascii="Helvetica" w:hAnsi="Helvetica" w:cs="Helvetica"/>
+          <w:i/>
+          <w:iCs/>
+          <w:color w:val="53565A"/>
+          <w:sz w:val="21"/>
+          <w:szCs w:val="21"/>
+        </w:rPr>
+        <w:t xml:space="preserve"> | Smooth Random Values | Unity Quick Tutorial </w:t>
+      </w:r>
+      <w:r>
+        <w:rPr>
+          <w:rFonts w:ascii="Helvetica" w:hAnsi="Helvetica" w:cs="Helvetica"/>
+          <w:color w:val="53565A"/>
+          <w:sz w:val="21"/>
+          <w:szCs w:val="21"/>
+        </w:rPr>
+        <w:t>[viewed 15/03/ 2019]. Available from: </w:t>
+      </w:r>
+      <w:hyperlink r:id="rId11" w:tgtFrame="_blank" w:history="1">
         <w:r>
           <w:rPr>
             <w:rStyle w:val="Hyperlink"/>
+            <w:rFonts w:ascii="Helvetica" w:hAnsi="Helvetica" w:cs="Helvetica"/>
+            <w:color w:val="0066CC"/>
+            <w:sz w:val="21"/>
+            <w:szCs w:val="21"/>
+          </w:rPr>
+          <w:t>https://www.youtube.com/watch?v=gdSFs0PeBNQ</w:t>
+        </w:r>
+      </w:hyperlink>
+    </w:p>
+    <w:p>
+      <w:pPr>
+        <w:pStyle w:val="NormalWeb"/>
+        <w:shd w:val="clear" w:color="auto" w:fill="FFFFFF"/>
+        <w:spacing w:before="0" w:beforeAutospacing="0" w:after="173" w:afterAutospacing="0"/>
+        <w:rPr>
+          <w:rFonts w:ascii="Helvetica" w:hAnsi="Helvetica" w:cs="Helvetica"/>
+          <w:color w:val="53565A"/>
+          <w:sz w:val="21"/>
+          <w:szCs w:val="21"/>
+        </w:rPr>
+      </w:pPr>
+      <w:r>
+        <w:rPr>
+          <w:rFonts w:ascii="Helvetica" w:hAnsi="Helvetica" w:cs="Helvetica"/>
+          <w:color w:val="53565A"/>
+          <w:sz w:val="21"/>
+          <w:szCs w:val="21"/>
+        </w:rPr>
+        <w:t>BRACKEYS, 2018</w:t>
+      </w:r>
+      <w:bookmarkStart w:id="0" w:name="_GoBack"/>
+      <w:bookmarkEnd w:id="0"/>
+      <w:r>
+        <w:rPr>
+          <w:rFonts w:ascii="Helvetica" w:hAnsi="Helvetica" w:cs="Helvetica"/>
+          <w:color w:val="53565A"/>
+          <w:sz w:val="21"/>
+          <w:szCs w:val="21"/>
+        </w:rPr>
+        <w:t>. </w:t>
+      </w:r>
+      <w:r>
+        <w:rPr>
+          <w:rFonts w:ascii="Helvetica" w:hAnsi="Helvetica" w:cs="Helvetica"/>
+          <w:i/>
+          <w:iCs/>
+          <w:color w:val="53565A"/>
+          <w:sz w:val="21"/>
+          <w:szCs w:val="21"/>
+        </w:rPr>
+        <w:t>MESH GENERATION in Unity - Basics </w:t>
+      </w:r>
+      <w:r>
+        <w:rPr>
+          <w:rFonts w:ascii="Helvetica" w:hAnsi="Helvetica" w:cs="Helvetica"/>
+          <w:color w:val="53565A"/>
+          <w:sz w:val="21"/>
+          <w:szCs w:val="21"/>
+        </w:rPr>
+        <w:t>[viewed 15/03/ 2019]. Available from: </w:t>
+      </w:r>
+      <w:hyperlink r:id="rId12" w:tgtFrame="_blank" w:history="1">
+        <w:r>
+          <w:rPr>
+            <w:rStyle w:val="Hyperlink"/>
+            <w:rFonts w:ascii="Helvetica" w:hAnsi="Helvetica" w:cs="Helvetica"/>
+            <w:color w:val="0066CC"/>
+            <w:sz w:val="21"/>
+            <w:szCs w:val="21"/>
+          </w:rPr>
+          <w:t>https://www.youtube.com/watch?v=eJEpeUH1EMg</w:t>
+        </w:r>
+      </w:hyperlink>
+    </w:p>
+    <w:p>
+      <w:pPr>
+        <w:pStyle w:val="NormalWeb"/>
+        <w:shd w:val="clear" w:color="auto" w:fill="FFFFFF"/>
+        <w:spacing w:before="0" w:beforeAutospacing="0" w:after="173" w:afterAutospacing="0"/>
+        <w:rPr>
+          <w:rFonts w:ascii="Helvetica" w:hAnsi="Helvetica" w:cs="Helvetica"/>
+          <w:color w:val="53565A"/>
+          <w:sz w:val="21"/>
+          <w:szCs w:val="21"/>
+        </w:rPr>
+      </w:pPr>
+      <w:r>
+        <w:rPr>
+          <w:rFonts w:ascii="Helvetica" w:hAnsi="Helvetica" w:cs="Helvetica"/>
+          <w:color w:val="53565A"/>
+          <w:sz w:val="21"/>
+          <w:szCs w:val="21"/>
+        </w:rPr>
+        <w:t>BRACKEYS, 2018. </w:t>
+      </w:r>
+      <w:r>
+        <w:rPr>
+          <w:rFonts w:ascii="Helvetica" w:hAnsi="Helvetica" w:cs="Helvetica"/>
+          <w:i/>
+          <w:iCs/>
+          <w:color w:val="53565A"/>
+          <w:sz w:val="21"/>
+          <w:szCs w:val="21"/>
+        </w:rPr>
+        <w:t>PROCEDURAL TERRAIN in Unity! - Mesh Generation </w:t>
+      </w:r>
+      <w:r>
+        <w:rPr>
+          <w:rFonts w:ascii="Helvetica" w:hAnsi="Helvetica" w:cs="Helvetica"/>
+          <w:color w:val="53565A"/>
+          <w:sz w:val="21"/>
+          <w:szCs w:val="21"/>
+        </w:rPr>
+        <w:t>[viewed 15/03/ 2019]. Available from: </w:t>
+      </w:r>
+      <w:hyperlink r:id="rId13" w:tgtFrame="_blank" w:history="1">
+        <w:r>
+          <w:rPr>
+            <w:rStyle w:val="Hyperlink"/>
+            <w:rFonts w:ascii="Helvetica" w:hAnsi="Helvetica" w:cs="Helvetica"/>
+            <w:color w:val="0066CC"/>
+            <w:sz w:val="21"/>
+            <w:szCs w:val="21"/>
+          </w:rPr>
+          <w:t>https://youtu.be/64NblGkAabk</w:t>
+        </w:r>
+      </w:hyperlink>
+    </w:p>
+    <w:p>
+      <w:pPr>
+        <w:pStyle w:val="NormalWeb"/>
+        <w:shd w:val="clear" w:color="auto" w:fill="FFFFFF"/>
+        <w:spacing w:before="0" w:beforeAutospacing="0" w:after="173" w:afterAutospacing="0"/>
+        <w:rPr>
+          <w:rFonts w:ascii="Helvetica" w:hAnsi="Helvetica" w:cs="Helvetica"/>
+          <w:color w:val="53565A"/>
+          <w:sz w:val="21"/>
+          <w:szCs w:val="21"/>
+        </w:rPr>
+      </w:pPr>
+      <w:r>
+        <w:rPr>
+          <w:rFonts w:ascii="Helvetica" w:hAnsi="Helvetica" w:cs="Helvetica"/>
+          <w:color w:val="53565A"/>
+          <w:sz w:val="21"/>
+          <w:szCs w:val="21"/>
+        </w:rPr>
+        <w:t>FLICK, J., 2018. </w:t>
+      </w:r>
+      <w:r>
+        <w:rPr>
+          <w:rFonts w:ascii="Helvetica" w:hAnsi="Helvetica" w:cs="Helvetica"/>
+          <w:i/>
+          <w:iCs/>
+          <w:color w:val="53565A"/>
+          <w:sz w:val="21"/>
+          <w:szCs w:val="21"/>
+        </w:rPr>
+        <w:t>Procedural Grid </w:t>
+      </w:r>
+      <w:r>
+        <w:rPr>
+          <w:rFonts w:ascii="Helvetica" w:hAnsi="Helvetica" w:cs="Helvetica"/>
+          <w:color w:val="53565A"/>
+          <w:sz w:val="21"/>
+          <w:szCs w:val="21"/>
+        </w:rPr>
+        <w:t>[viewed 15/03/ 2019]. Available from: </w:t>
+      </w:r>
+      <w:hyperlink r:id="rId14" w:tgtFrame="_blank" w:history="1">
+        <w:r>
+          <w:rPr>
+            <w:rStyle w:val="Hyperlink"/>
+            <w:rFonts w:ascii="Helvetica" w:hAnsi="Helvetica" w:cs="Helvetica"/>
+            <w:color w:val="0066CC"/>
+            <w:sz w:val="21"/>
+            <w:szCs w:val="21"/>
+          </w:rPr>
+          <w:t>https://catlikecoding.com/unity/tutorials/procedural-grid/</w:t>
+        </w:r>
+      </w:hyperlink>
+    </w:p>
+    <w:p>
+      <w:pPr>
+        <w:pStyle w:val="NormalWeb"/>
+        <w:shd w:val="clear" w:color="auto" w:fill="FFFFFF"/>
+        <w:spacing w:before="0" w:beforeAutospacing="0" w:after="173" w:afterAutospacing="0"/>
+        <w:rPr>
+          <w:rFonts w:ascii="Helvetica" w:hAnsi="Helvetica" w:cs="Helvetica"/>
+          <w:color w:val="53565A"/>
+          <w:sz w:val="21"/>
+          <w:szCs w:val="21"/>
+        </w:rPr>
+      </w:pPr>
+      <w:r>
+        <w:rPr>
+          <w:rFonts w:ascii="Helvetica" w:hAnsi="Helvetica" w:cs="Helvetica"/>
+          <w:color w:val="53565A"/>
+          <w:sz w:val="21"/>
+          <w:szCs w:val="21"/>
+        </w:rPr>
+        <w:t>UNITY TECHNOLOGIES, 2018. </w:t>
+      </w:r>
+      <w:r>
+        <w:rPr>
+          <w:rFonts w:ascii="Helvetica" w:hAnsi="Helvetica" w:cs="Helvetica"/>
+          <w:i/>
+          <w:iCs/>
+          <w:color w:val="53565A"/>
+          <w:sz w:val="21"/>
+          <w:szCs w:val="21"/>
+        </w:rPr>
+        <w:t>Using Animation Curves </w:t>
+      </w:r>
+      <w:r>
+        <w:rPr>
+          <w:rFonts w:ascii="Helvetica" w:hAnsi="Helvetica" w:cs="Helvetica"/>
+          <w:color w:val="53565A"/>
+          <w:sz w:val="21"/>
+          <w:szCs w:val="21"/>
+        </w:rPr>
+        <w:t>[viewed 12/03/ 2019]. Available from: </w:t>
+      </w:r>
+      <w:hyperlink r:id="rId15" w:tgtFrame="_blank" w:history="1">
+        <w:r>
+          <w:rPr>
+            <w:rStyle w:val="Hyperlink"/>
+            <w:rFonts w:ascii="Helvetica" w:hAnsi="Helvetica" w:cs="Helvetica"/>
+            <w:color w:val="0066CC"/>
+            <w:sz w:val="21"/>
+            <w:szCs w:val="21"/>
+          </w:rPr>
+          <w:t>https://docs.unity3d.com/Manual/animeditor-AnimationCurves.html</w:t>
+        </w:r>
+      </w:hyperlink>
+    </w:p>
+    <w:p>
+      <w:pPr>
+        <w:pStyle w:val="NormalWeb"/>
+        <w:shd w:val="clear" w:color="auto" w:fill="FFFFFF"/>
+        <w:spacing w:before="0" w:beforeAutospacing="0" w:after="173" w:afterAutospacing="0"/>
+        <w:rPr>
+          <w:rFonts w:ascii="Helvetica" w:hAnsi="Helvetica" w:cs="Helvetica"/>
+          <w:color w:val="53565A"/>
+          <w:sz w:val="21"/>
+          <w:szCs w:val="21"/>
+        </w:rPr>
+      </w:pPr>
+      <w:r>
+        <w:rPr>
+          <w:rFonts w:ascii="Helvetica" w:hAnsi="Helvetica" w:cs="Helvetica"/>
+          <w:color w:val="53565A"/>
+          <w:sz w:val="21"/>
+          <w:szCs w:val="21"/>
+        </w:rPr>
+        <w:t>UNITY TECHNOLOGIES, 2019. </w:t>
+      </w:r>
+      <w:r>
+        <w:rPr>
+          <w:rFonts w:ascii="Helvetica" w:hAnsi="Helvetica" w:cs="Helvetica"/>
+          <w:i/>
+          <w:iCs/>
+          <w:color w:val="53565A"/>
+          <w:sz w:val="21"/>
+          <w:szCs w:val="21"/>
+        </w:rPr>
+        <w:t>Procedural Mesh Geometry </w:t>
+      </w:r>
+      <w:r>
+        <w:rPr>
+          <w:rFonts w:ascii="Helvetica" w:hAnsi="Helvetica" w:cs="Helvetica"/>
+          <w:color w:val="53565A"/>
+          <w:sz w:val="21"/>
+          <w:szCs w:val="21"/>
+        </w:rPr>
+        <w:t>[viewed 15/03/ 2019]. Available from: </w:t>
+      </w:r>
+      <w:hyperlink r:id="rId16" w:tgtFrame="_blank" w:history="1">
+        <w:r>
+          <w:rPr>
+            <w:rStyle w:val="Hyperlink"/>
+            <w:rFonts w:ascii="Helvetica" w:hAnsi="Helvetica" w:cs="Helvetica"/>
+            <w:color w:val="0066CC"/>
+            <w:sz w:val="21"/>
+            <w:szCs w:val="21"/>
           </w:rPr>
           <w:t>https://docs.unity3d.com/Manual/Example-CreatingaBillboardPlane.html</w:t>
         </w:r>
       </w:hyperlink>
     </w:p>
     <w:p>
-      <w:hyperlink r:id="rId12" w:history="1">
-        <w:r>
-          <w:rPr>
-            <w:rStyle w:val="Hyperlink"/>
-          </w:rPr>
-          <w:t>https://www.youtube.com/watch?v=eJEpeUH1EMg&amp;t=0s</w:t>
-        </w:r>
-      </w:hyperlink>
-    </w:p>
-    <w:p>
-      <w:hyperlink r:id="rId13" w:history="1">
-        <w:r>
-          <w:rPr>
-            <w:rStyle w:val="Hyperlink"/>
-          </w:rPr>
-          <w:t>https://catlikecoding.com/unity/tutorials/procedural-grid/</w:t>
-        </w:r>
-      </w:hyperlink>
-    </w:p>
-    <w:p>
-      <w:hyperlink r:id="rId14" w:history="1">
-        <w:r>
-          <w:rPr>
-            <w:rStyle w:val="Hyperlink"/>
-          </w:rPr>
-          <w:t>https://www.youtube.com/watch?v=gdSFs0PeBNQ</w:t>
-        </w:r>
-      </w:hyperlink>
-    </w:p>
-    <w:p>
-      <w:r>
-        <w:t>https://www.youtube.com/watch?v=eJEpeUH1EMg</w:t>
-      </w:r>
-    </w:p>
-    <w:p>
-      <w:hyperlink r:id="rId15" w:history="1">
-        <w:r>
-          <w:rPr>
-            <w:rStyle w:val="Hyperlink"/>
-          </w:rPr>
-          <w:t>https://www.youtube.com/watch?v=64NblGkAabk</w:t>
-        </w:r>
-      </w:hyperlink>
-    </w:p>
-    <w:p>
-      <w:r>
-        <w:t>https://docs.unity3d.com/Manual/animeditor-AnimationCurves.html</w:t>
-      </w:r>
-    </w:p>
-    <w:p>
       <w:pPr>
         <w:pStyle w:val="Heading1"/>
       </w:pPr>
@@ -626,7 +899,7 @@
       <w:r>
         <w:t>UNITY TECHNOLOGIES, 2018. Using Animation Curves [viewed 12/03/ 2019]. Available from: </w:t>
       </w:r>
-      <w:hyperlink r:id="rId16" w:tgtFrame="_blank" w:history="1">
+      <w:hyperlink r:id="rId17" w:tgtFrame="_blank" w:history="1">
         <w:r>
           <w:rPr>
             <w:rStyle w:val="Hyperlink"/>
@@ -1344,6 +1617,7 @@
   <w:style w:type="character" w:default="1" w:styleId="DefaultParagraphFont">
     <w:name w:val="Default Paragraph Font"/>
     <w:uiPriority w:val="1"/>
+    <w:semiHidden/>
     <w:unhideWhenUsed/>
   </w:style>
   <w:style w:type="table" w:default="1" w:styleId="TableNormal">
@@ -1485,6 +1759,36 @@
       <w:color w:val="44546A" w:themeColor="text2"/>
       <w:sz w:val="18"/>
       <w:szCs w:val="18"/>
+    </w:rPr>
+  </w:style>
+  <w:style w:type="character" w:styleId="FollowedHyperlink">
+    <w:name w:val="FollowedHyperlink"/>
+    <w:basedOn w:val="DefaultParagraphFont"/>
+    <w:uiPriority w:val="99"/>
+    <w:semiHidden/>
+    <w:unhideWhenUsed/>
+    <w:rsid w:val="00A77972"/>
+    <w:rPr>
+      <w:color w:val="954F72" w:themeColor="followedHyperlink"/>
+      <w:u w:val="single"/>
+    </w:rPr>
+  </w:style>
+  <w:style w:type="paragraph" w:styleId="NormalWeb">
+    <w:name w:val="Normal (Web)"/>
+    <w:basedOn w:val="Normal"/>
+    <w:uiPriority w:val="99"/>
+    <w:semiHidden/>
+    <w:unhideWhenUsed/>
+    <w:rsid w:val="00EA55A8"/>
+    <w:pPr>
+      <w:spacing w:before="100" w:beforeAutospacing="1" w:after="100" w:afterAutospacing="1" w:line="240" w:lineRule="auto"/>
+      <w:jc w:val="left"/>
+    </w:pPr>
+    <w:rPr>
+      <w:rFonts w:ascii="Times New Roman" w:eastAsia="Times New Roman" w:hAnsi="Times New Roman" w:cs="Times New Roman"/>
+      <w:sz w:val="24"/>
+      <w:szCs w:val="24"/>
+      <w:lang w:eastAsia="en-GB"/>
     </w:rPr>
   </w:style>
 </w:styles>
@@ -1790,7 +2094,7 @@
 </file>
 
 <file path=customXml/itemProps1.xml><?xml version="1.0" encoding="utf-8"?>
-<ds:datastoreItem xmlns:ds="http://schemas.openxmlformats.org/officeDocument/2006/customXml" ds:itemID="{113677C5-AEA1-4195-855C-DEC3D8D631F3}">
+<ds:datastoreItem xmlns:ds="http://schemas.openxmlformats.org/officeDocument/2006/customXml" ds:itemID="{29220589-9CF3-4B7D-ACED-63B931EBF722}">
   <ds:schemaRefs>
     <ds:schemaRef ds:uri="http://schemas.openxmlformats.org/officeDocument/2006/bibliography"/>
   </ds:schemaRefs>

</xml_diff>

<commit_message>
Sprint 4 [working in progress]
</commit_message>
<xml_diff>
--- a/Report/Sprints/Sprint4.docx
+++ b/Report/Sprints/Sprint4.docx
@@ -28,7 +28,22 @@
     </w:p>
     <w:p>
       <w:r>
-        <w:t xml:space="preserve">The goal of this sprint is to create a class to generate a basic mesh during run time. The mesh is going to get the height map values and the colour from the colour map. </w:t>
+        <w:t>The goal of this sprint is to create a class to generate a basic mesh</w:t>
+      </w:r>
+      <w:r>
+        <w:t xml:space="preserve"> that can be generated</w:t>
+      </w:r>
+      <w:r>
+        <w:t xml:space="preserve"> during run time</w:t>
+      </w:r>
+      <w:r>
+        <w:t xml:space="preserve"> and in the unity editor</w:t>
+      </w:r>
+      <w:r>
+        <w:t>.</w:t>
+      </w:r>
+      <w:r>
+        <w:t xml:space="preserve"> When the class is created the goal is to generate the noise map with Perlin Noise and add the values to the Y component of the vertex vector.</w:t>
       </w:r>
     </w:p>
     <w:p>
@@ -45,6 +60,23 @@
     <w:p>
       <w:r>
         <w:t xml:space="preserve">I already had previously knowledge in how to create meshes in DirectX, and this uses the same principle. </w:t>
+      </w:r>
+    </w:p>
+    <w:p>
+      <w:pPr>
+        <w:spacing w:line="259" w:lineRule="auto"/>
+        <w:jc w:val="left"/>
+        <w:rPr>
+          <w:rFonts w:eastAsiaTheme="majorEastAsia" w:cstheme="majorBidi"/>
+          <w:b/>
+          <w:i/>
+          <w:iCs/>
+          <w:color w:val="2F5496" w:themeColor="accent1" w:themeShade="BF"/>
+          <w:sz w:val="24"/>
+        </w:rPr>
+      </w:pPr>
+      <w:r>
+        <w:br w:type="page"/>
       </w:r>
     </w:p>
     <w:p>
@@ -53,85 +85,21 @@
         <w:ind w:left="0"/>
       </w:pPr>
       <w:r>
+        <w:lastRenderedPageBreak/>
         <w:t>Mesh Class</w:t>
       </w:r>
     </w:p>
     <w:p>
-      <w:bookmarkStart w:id="0" w:name="_GoBack"/>
-      <w:bookmarkEnd w:id="0"/>
-    </w:p>
-    <w:p>
-      <w:r>
-        <w:t xml:space="preserve">During the implementation of the class I struggled with different problems. The first problem was found on the initialization of the vertices, for example I created a vector3 named vertices with the size of </w:t>
-      </w:r>
-      <m:oMath>
-        <m:r>
-          <w:rPr>
-            <w:rFonts w:ascii="Cambria Math" w:hAnsi="Cambria Math"/>
-          </w:rPr>
-          <m:t>MapWidth * MapHeight</m:t>
-        </m:r>
-      </m:oMath>
-      <w:r>
-        <w:t>, let’s imagine that MapWidth and MapHeight have a value of 10, this means that the vector has a size of 100 in total. The only problem is that I wanted to have to have 10 quads per row, but for this I need to have 11 vertices per row. The problem was that the last vertices for the rightest corner quad were present in the other side of the map creating these strange connections (Figure 2).</w:t>
-      </w:r>
-    </w:p>
-    <w:p>
-      <w:pPr>
-        <w:rPr>
-          <w:rFonts w:eastAsiaTheme="minorEastAsia"/>
-        </w:rPr>
-      </w:pPr>
-      <w:r>
-        <w:t xml:space="preserve">The solution for this was to create the vertices with the size of </w:t>
-      </w:r>
-      <m:oMath>
-        <m:r>
-          <w:rPr>
-            <w:rFonts w:ascii="Cambria Math" w:hAnsi="Cambria Math"/>
-          </w:rPr>
-          <m:t>(MapWidth + 1)(MapHeight +1)</m:t>
-        </m:r>
-      </m:oMath>
-      <w:r>
-        <w:rPr>
-          <w:rFonts w:eastAsiaTheme="minorEastAsia"/>
-        </w:rPr>
-        <w:t xml:space="preserve"> (Figure 1)</w:t>
-      </w:r>
-    </w:p>
-    <w:p>
-      <w:pPr>
-        <w:rPr>
-          <w:rFonts w:eastAsiaTheme="minorEastAsia"/>
-        </w:rPr>
-      </w:pPr>
-      <w:r>
-        <w:rPr>
-          <w:rFonts w:eastAsiaTheme="minorEastAsia"/>
-        </w:rPr>
-        <w:t xml:space="preserve">The terrain generation was looking to soft and far from realistic (Figure 3), to resolve this problem I found that limiting the persistence level between 0 and 1 and increasing the lacunarity to 2.6 fixed the problem (Figure 4). </w:t>
-      </w:r>
-    </w:p>
-    <w:p>
-      <w:r>
-        <w:rPr>
-          <w:rFonts w:eastAsiaTheme="minorEastAsia"/>
-        </w:rPr>
-        <w:t xml:space="preserve">An animation curve from unity was implemented in the code to limit the height map range (Figure 5).  In other words, an animation curve in unity has multiple keys in were the user can control the points in what that curve passes through </w:t>
-      </w:r>
-      <w:r>
-        <w:t xml:space="preserve">(Unity Technologies 2018). </w:t>
-      </w:r>
-    </w:p>
-    <w:p/>
-    <w:p>
-      <w:pPr>
-        <w:pStyle w:val="Heading3"/>
-      </w:pPr>
-      <w:r>
-        <w:lastRenderedPageBreak/>
-        <w:t>Sprint Review</w:t>
+      <w:pPr>
+        <w:pStyle w:val="Heading5"/>
+      </w:pPr>
+      <w:r>
+        <w:t>Implementation</w:t>
+      </w:r>
+    </w:p>
+    <w:p>
+      <w:r>
+        <w:t>The first thing when creating the Mesh Class, the author created a simple sketch for the class [Figure 1].</w:t>
       </w:r>
     </w:p>
     <w:p>
@@ -143,10 +111,10 @@
           <w:noProof/>
         </w:rPr>
         <w:drawing>
-          <wp:inline distT="0" distB="0" distL="0" distR="0" wp14:anchorId="588C00E9" wp14:editId="0E0BD7E5">
-            <wp:extent cx="4823460" cy="3854450"/>
-            <wp:effectExtent l="0" t="0" r="0" b="0"/>
-            <wp:docPr id="1" name="Picture 1"/>
+          <wp:inline distT="0" distB="0" distL="0" distR="0" wp14:anchorId="09604F2A" wp14:editId="3C9E07F1">
+            <wp:extent cx="3805162" cy="2997642"/>
+            <wp:effectExtent l="0" t="0" r="5080" b="0"/>
+            <wp:docPr id="6" name="Picture 6"/>
             <wp:cNvGraphicFramePr>
               <a:graphicFrameLocks xmlns:a="http://schemas.openxmlformats.org/drawingml/2006/main" noChangeAspect="1"/>
             </wp:cNvGraphicFramePr>
@@ -166,7 +134,7 @@
                   <pic:spPr>
                     <a:xfrm>
                       <a:off x="0" y="0"/>
-                      <a:ext cx="4823460" cy="3854450"/>
+                      <a:ext cx="3815254" cy="3005592"/>
                     </a:xfrm>
                     <a:prstGeom prst="rect">
                       <a:avLst/>
@@ -195,29 +163,39 @@
         </w:r>
       </w:fldSimple>
       <w:r>
-        <w:t xml:space="preserve"> - Mesh Terrain Generation</w:t>
-      </w:r>
-    </w:p>
-    <w:p>
-      <w:pPr>
-        <w:rPr>
-          <w:rFonts w:eastAsiaTheme="minorEastAsia"/>
-        </w:rPr>
-      </w:pPr>
+        <w:t xml:space="preserve"> - Mesh Class Sketch</w:t>
+      </w:r>
+    </w:p>
+    <w:p>
+      <w:pPr>
+        <w:spacing w:line="259" w:lineRule="auto"/>
+        <w:jc w:val="left"/>
+      </w:pPr>
+    </w:p>
+    <w:p>
+      <w:pPr>
+        <w:spacing w:line="259" w:lineRule="auto"/>
+        <w:jc w:val="left"/>
+      </w:pPr>
+      <w:r>
+        <w:t>The second thing to make sure is that the empty game object has attached the following two components: Mesh Filter and Mesh Renderer [Figure 2].</w:t>
+      </w:r>
     </w:p>
     <w:p>
       <w:pPr>
         <w:keepNext/>
+        <w:spacing w:line="259" w:lineRule="auto"/>
+        <w:jc w:val="left"/>
       </w:pPr>
       <w:r>
         <w:rPr>
           <w:noProof/>
         </w:rPr>
         <w:drawing>
-          <wp:inline distT="0" distB="0" distL="0" distR="0" wp14:anchorId="1AA19984" wp14:editId="2DADAF3E">
-            <wp:extent cx="4823460" cy="1804670"/>
-            <wp:effectExtent l="0" t="0" r="0" b="5080"/>
-            <wp:docPr id="2" name="Picture 2"/>
+          <wp:inline distT="0" distB="0" distL="0" distR="0" wp14:anchorId="084C986F" wp14:editId="0F005D5E">
+            <wp:extent cx="2417540" cy="1796995"/>
+            <wp:effectExtent l="0" t="0" r="1905" b="0"/>
+            <wp:docPr id="8" name="Picture 8"/>
             <wp:cNvGraphicFramePr>
               <a:graphicFrameLocks xmlns:a="http://schemas.openxmlformats.org/drawingml/2006/main" noChangeAspect="1"/>
             </wp:cNvGraphicFramePr>
@@ -237,7 +215,7 @@
                   <pic:spPr>
                     <a:xfrm>
                       <a:off x="0" y="0"/>
-                      <a:ext cx="4823460" cy="1804670"/>
+                      <a:ext cx="2429986" cy="1806246"/>
                     </a:xfrm>
                     <a:prstGeom prst="rect">
                       <a:avLst/>
@@ -253,9 +231,133 @@
     <w:p>
       <w:pPr>
         <w:pStyle w:val="Caption"/>
-      </w:pPr>
-      <w:r>
-        <w:t>Figure 2 - Generation Mesh Problem</w:t>
+        <w:jc w:val="left"/>
+      </w:pPr>
+      <w:r>
+        <w:t xml:space="preserve">Figure </w:t>
+      </w:r>
+      <w:fldSimple w:instr=" SEQ Figure \* ARABIC ">
+        <w:r>
+          <w:rPr>
+            <w:noProof/>
+          </w:rPr>
+          <w:t>2</w:t>
+        </w:r>
+      </w:fldSimple>
+      <w:r>
+        <w:t xml:space="preserve"> - Requirement of these two components</w:t>
+      </w:r>
+    </w:p>
+    <w:p>
+      <w:pPr>
+        <w:spacing w:line="259" w:lineRule="auto"/>
+        <w:jc w:val="left"/>
+      </w:pPr>
+    </w:p>
+    <w:p>
+      <w:pPr>
+        <w:spacing w:line="259" w:lineRule="auto"/>
+        <w:jc w:val="left"/>
+      </w:pPr>
+      <w:r>
+        <w:t>With the sketch in mind</w:t>
+      </w:r>
+      <w:r>
+        <w:t xml:space="preserve"> [Figure 1]</w:t>
+      </w:r>
+      <w:r>
+        <w:t xml:space="preserve"> three initial method were created for the class, </w:t>
+      </w:r>
+      <w:proofErr w:type="spellStart"/>
+      <w:proofErr w:type="gramStart"/>
+      <w:r>
+        <w:t>SetMeshData</w:t>
+      </w:r>
+      <w:proofErr w:type="spellEnd"/>
+      <w:r>
+        <w:t>(</w:t>
+      </w:r>
+      <w:proofErr w:type="gramEnd"/>
+      <w:r>
+        <w:t xml:space="preserve">), </w:t>
+      </w:r>
+      <w:proofErr w:type="spellStart"/>
+      <w:r>
+        <w:t>CreateShape</w:t>
+      </w:r>
+      <w:proofErr w:type="spellEnd"/>
+      <w:r>
+        <w:t xml:space="preserve">() and </w:t>
+      </w:r>
+      <w:proofErr w:type="spellStart"/>
+      <w:r>
+        <w:t>UpdateMesh</w:t>
+      </w:r>
+      <w:proofErr w:type="spellEnd"/>
+      <w:r>
+        <w:t>().</w:t>
+      </w:r>
+    </w:p>
+    <w:p>
+      <w:pPr>
+        <w:pStyle w:val="Heading6"/>
+      </w:pPr>
+      <w:r>
+        <w:lastRenderedPageBreak/>
+        <w:t>Set</w:t>
+      </w:r>
+      <w:r>
+        <w:t xml:space="preserve"> </w:t>
+      </w:r>
+      <w:r>
+        <w:t>Mesh</w:t>
+      </w:r>
+      <w:r>
+        <w:t xml:space="preserve"> </w:t>
+      </w:r>
+      <w:r>
+        <w:t>Data method</w:t>
+      </w:r>
+    </w:p>
+    <w:p>
+      <w:r>
+        <w:t>This method creates a new mesh, sets the Mesh</w:t>
+      </w:r>
+      <w:r>
+        <w:t xml:space="preserve"> </w:t>
+      </w:r>
+      <w:r>
+        <w:t>Filter that is attached to the Empty</w:t>
+      </w:r>
+      <w:r>
+        <w:t xml:space="preserve"> </w:t>
+      </w:r>
+      <w:r>
+        <w:t>Game</w:t>
+      </w:r>
+      <w:r>
+        <w:t xml:space="preserve"> </w:t>
+      </w:r>
+      <w:r>
+        <w:t>Object to be equals the new mesh and makes sure that the main texture in the Mesh</w:t>
+      </w:r>
+      <w:r>
+        <w:t xml:space="preserve"> </w:t>
+      </w:r>
+      <w:r>
+        <w:t>Renderer is set to null</w:t>
+      </w:r>
+      <w:r>
+        <w:t xml:space="preserve">. Then it initializes the vertices, triangles and UVs. The initial sketch that the author did to initialize the vertices [Figure 1] was wrong, the fixed result can be seen in [Figure 3], the reason why the improved version has + 1 </w:t>
+      </w:r>
+      <w:r>
+        <w:t>derives from the fact that the author wanted to have 255 quads when the Map</w:t>
+      </w:r>
+      <w:r>
+        <w:t xml:space="preserve"> </w:t>
+      </w:r>
+      <w:r>
+        <w:t>Size was equals to 255.</w:t>
       </w:r>
     </w:p>
     <w:p>
@@ -266,12 +368,11 @@
         <w:rPr>
           <w:noProof/>
         </w:rPr>
-        <w:lastRenderedPageBreak/>
         <w:drawing>
-          <wp:inline distT="0" distB="0" distL="0" distR="0" wp14:anchorId="3DF5C95A" wp14:editId="4A5F452F">
-            <wp:extent cx="4823460" cy="2980055"/>
-            <wp:effectExtent l="0" t="0" r="0" b="0"/>
-            <wp:docPr id="4" name="Picture 4"/>
+          <wp:inline distT="0" distB="0" distL="0" distR="0" wp14:anchorId="4E6F2A4A" wp14:editId="19B628FC">
+            <wp:extent cx="3705225" cy="533400"/>
+            <wp:effectExtent l="0" t="0" r="9525" b="0"/>
+            <wp:docPr id="9" name="Picture 9"/>
             <wp:cNvGraphicFramePr>
               <a:graphicFrameLocks xmlns:a="http://schemas.openxmlformats.org/drawingml/2006/main" noChangeAspect="1"/>
             </wp:cNvGraphicFramePr>
@@ -291,7 +392,7 @@
                   <pic:spPr>
                     <a:xfrm>
                       <a:off x="0" y="0"/>
-                      <a:ext cx="4823460" cy="2980055"/>
+                      <a:ext cx="3705225" cy="533400"/>
                     </a:xfrm>
                     <a:prstGeom prst="rect">
                       <a:avLst/>
@@ -309,7 +410,35 @@
         <w:pStyle w:val="Caption"/>
       </w:pPr>
       <w:r>
-        <w:t>Figure 3 - Terrain Generation with low level of lacunarity</w:t>
+        <w:t xml:space="preserve">Figure </w:t>
+      </w:r>
+      <w:fldSimple w:instr=" SEQ Figure \* ARABIC ">
+        <w:r>
+          <w:rPr>
+            <w:noProof/>
+          </w:rPr>
+          <w:t>3</w:t>
+        </w:r>
+      </w:fldSimple>
+      <w:r>
+        <w:t xml:space="preserve"> - Vertices, triangles and UVs initialization</w:t>
+      </w:r>
+    </w:p>
+    <w:p/>
+    <w:p>
+      <w:pPr>
+        <w:pStyle w:val="Heading6"/>
+      </w:pPr>
+      <w:r>
+        <w:t>Create Shape method</w:t>
+      </w:r>
+    </w:p>
+    <w:p>
+      <w:r>
+        <w:t xml:space="preserve">This method </w:t>
+      </w:r>
+      <w:r>
+        <w:t xml:space="preserve">is responsible for going through each vertex and UV and initialize them with a defined value and passing the height of the noise map to the vertex [Figure 4]. </w:t>
       </w:r>
     </w:p>
     <w:p>
@@ -321,10 +450,10 @@
           <w:noProof/>
         </w:rPr>
         <w:drawing>
-          <wp:inline distT="0" distB="0" distL="0" distR="0" wp14:anchorId="60F18BAE" wp14:editId="46892394">
-            <wp:extent cx="4823460" cy="2943225"/>
-            <wp:effectExtent l="0" t="0" r="0" b="9525"/>
-            <wp:docPr id="5" name="Picture 5"/>
+          <wp:inline distT="0" distB="0" distL="0" distR="0" wp14:anchorId="383B093D" wp14:editId="50C4AE27">
+            <wp:extent cx="5824103" cy="1073426"/>
+            <wp:effectExtent l="0" t="0" r="5715" b="0"/>
+            <wp:docPr id="10" name="Picture 10"/>
             <wp:cNvGraphicFramePr>
               <a:graphicFrameLocks xmlns:a="http://schemas.openxmlformats.org/drawingml/2006/main" noChangeAspect="1"/>
             </wp:cNvGraphicFramePr>
@@ -344,7 +473,7 @@
                   <pic:spPr>
                     <a:xfrm>
                       <a:off x="0" y="0"/>
-                      <a:ext cx="4823460" cy="2943225"/>
+                      <a:ext cx="5859368" cy="1079926"/>
                     </a:xfrm>
                     <a:prstGeom prst="rect">
                       <a:avLst/>
@@ -362,22 +491,50 @@
         <w:pStyle w:val="Caption"/>
       </w:pPr>
       <w:r>
-        <w:t>Figure 4 - Terrain Generation with high level of lacunarity</w:t>
+        <w:t xml:space="preserve">Figure </w:t>
+      </w:r>
+      <w:fldSimple w:instr=" SEQ Figure \* ARABIC ">
+        <w:r>
+          <w:rPr>
+            <w:noProof/>
+          </w:rPr>
+          <w:t>4</w:t>
+        </w:r>
+      </w:fldSimple>
+      <w:r>
+        <w:t xml:space="preserve"> - Vertex and UVs initialization</w:t>
+      </w:r>
+    </w:p>
+    <w:p>
+      <w:pPr>
+        <w:spacing w:line="259" w:lineRule="auto"/>
+        <w:jc w:val="left"/>
+      </w:pPr>
+      <w:r>
+        <w:t>The other functionality this method is responsible is for creating the triangles for the mesh</w:t>
+      </w:r>
+      <w:r>
+        <w:t xml:space="preserve"> [Figure 5]</w:t>
+      </w:r>
+      <w:r>
+        <w:t>.</w:t>
       </w:r>
     </w:p>
     <w:p>
       <w:pPr>
         <w:keepNext/>
+        <w:spacing w:line="259" w:lineRule="auto"/>
+        <w:jc w:val="left"/>
       </w:pPr>
       <w:r>
         <w:rPr>
           <w:noProof/>
         </w:rPr>
         <w:drawing>
-          <wp:inline distT="0" distB="0" distL="0" distR="0" wp14:anchorId="6C8DA92F" wp14:editId="11A05754">
-            <wp:extent cx="4552950" cy="371475"/>
-            <wp:effectExtent l="0" t="0" r="0" b="9525"/>
-            <wp:docPr id="3" name="Picture 3"/>
+          <wp:inline distT="0" distB="0" distL="0" distR="0" wp14:anchorId="6CD8EC99" wp14:editId="663389FA">
+            <wp:extent cx="2393343" cy="1485776"/>
+            <wp:effectExtent l="0" t="0" r="6985" b="635"/>
+            <wp:docPr id="11" name="Picture 11"/>
             <wp:cNvGraphicFramePr>
               <a:graphicFrameLocks xmlns:a="http://schemas.openxmlformats.org/drawingml/2006/main" noChangeAspect="1"/>
             </wp:cNvGraphicFramePr>
@@ -397,6 +554,486 @@
                   <pic:spPr>
                     <a:xfrm>
                       <a:off x="0" y="0"/>
+                      <a:ext cx="2411793" cy="1497230"/>
+                    </a:xfrm>
+                    <a:prstGeom prst="rect">
+                      <a:avLst/>
+                    </a:prstGeom>
+                  </pic:spPr>
+                </pic:pic>
+              </a:graphicData>
+            </a:graphic>
+          </wp:inline>
+        </w:drawing>
+      </w:r>
+    </w:p>
+    <w:p>
+      <w:pPr>
+        <w:pStyle w:val="Caption"/>
+        <w:jc w:val="left"/>
+      </w:pPr>
+      <w:r>
+        <w:t xml:space="preserve">Figure </w:t>
+      </w:r>
+      <w:fldSimple w:instr=" SEQ Figure \* ARABIC ">
+        <w:r>
+          <w:rPr>
+            <w:noProof/>
+          </w:rPr>
+          <w:t>5</w:t>
+        </w:r>
+      </w:fldSimple>
+      <w:r>
+        <w:t xml:space="preserve"> - Triangles generation</w:t>
+      </w:r>
+    </w:p>
+    <w:p>
+      <w:pPr>
+        <w:spacing w:line="259" w:lineRule="auto"/>
+        <w:jc w:val="left"/>
+        <w:rPr>
+          <w:rFonts w:eastAsiaTheme="majorEastAsia" w:cstheme="majorBidi"/>
+          <w:b/>
+          <w:i/>
+          <w:iCs/>
+          <w:color w:val="2F5496" w:themeColor="accent1" w:themeShade="BF"/>
+          <w:sz w:val="24"/>
+        </w:rPr>
+      </w:pPr>
+      <w:r>
+        <w:br w:type="page"/>
+      </w:r>
+    </w:p>
+    <w:p>
+      <w:pPr>
+        <w:pStyle w:val="Heading4"/>
+        <w:ind w:left="0"/>
+      </w:pPr>
+      <w:r>
+        <w:lastRenderedPageBreak/>
+        <w:t>Problems and Solutions</w:t>
+      </w:r>
+    </w:p>
+    <w:p>
+      <w:r>
+        <w:t xml:space="preserve">During the implementation of the class I struggled with different problems. The first problem was found on the initialization of the vertices, for example I created a vector3 named vertices with the size of </w:t>
+      </w:r>
+      <m:oMath>
+        <m:r>
+          <w:rPr>
+            <w:rFonts w:ascii="Cambria Math" w:hAnsi="Cambria Math"/>
+          </w:rPr>
+          <m:t>MapWidth * MapHeight</m:t>
+        </m:r>
+      </m:oMath>
+      <w:r>
+        <w:t>, let’s imagine that MapWidth and MapHeight have a value of 10, this means that the vector has a size of 100 in total. The only problem is that I</w:t>
+      </w:r>
+      <w:r>
+        <w:t xml:space="preserve"> wanted to</w:t>
+      </w:r>
+      <w:r>
+        <w:t xml:space="preserve"> have 10 quads per row, but for this I need</w:t>
+      </w:r>
+      <w:r>
+        <w:t>ed</w:t>
+      </w:r>
+      <w:r>
+        <w:t xml:space="preserve"> 11 vertices per row. The problem was that the last vertices for the rightest corner quad were present in the other side of the map creating these strange connections </w:t>
+      </w:r>
+      <w:r>
+        <w:t>[</w:t>
+      </w:r>
+      <w:r>
+        <w:t xml:space="preserve">Figure </w:t>
+      </w:r>
+      <w:r>
+        <w:t>6</w:t>
+      </w:r>
+      <w:r>
+        <w:t>]</w:t>
+      </w:r>
+      <w:r>
+        <w:t>.</w:t>
+      </w:r>
+    </w:p>
+    <w:p>
+      <w:pPr>
+        <w:keepNext/>
+      </w:pPr>
+      <w:r>
+        <w:rPr>
+          <w:noProof/>
+        </w:rPr>
+        <w:drawing>
+          <wp:inline distT="0" distB="0" distL="0" distR="0" wp14:anchorId="4E21F323" wp14:editId="5D374D35">
+            <wp:extent cx="2673100" cy="1000125"/>
+            <wp:effectExtent l="0" t="0" r="0" b="0"/>
+            <wp:docPr id="2" name="Picture 2"/>
+            <wp:cNvGraphicFramePr>
+              <a:graphicFrameLocks xmlns:a="http://schemas.openxmlformats.org/drawingml/2006/main" noChangeAspect="1"/>
+            </wp:cNvGraphicFramePr>
+            <a:graphic xmlns:a="http://schemas.openxmlformats.org/drawingml/2006/main">
+              <a:graphicData uri="http://schemas.openxmlformats.org/drawingml/2006/picture">
+                <pic:pic xmlns:pic="http://schemas.openxmlformats.org/drawingml/2006/picture">
+                  <pic:nvPicPr>
+                    <pic:cNvPr id="1" name=""/>
+                    <pic:cNvPicPr/>
+                  </pic:nvPicPr>
+                  <pic:blipFill>
+                    <a:blip r:embed="rId11"/>
+                    <a:stretch>
+                      <a:fillRect/>
+                    </a:stretch>
+                  </pic:blipFill>
+                  <pic:spPr>
+                    <a:xfrm>
+                      <a:off x="0" y="0"/>
+                      <a:ext cx="2692438" cy="1007360"/>
+                    </a:xfrm>
+                    <a:prstGeom prst="rect">
+                      <a:avLst/>
+                    </a:prstGeom>
+                  </pic:spPr>
+                </pic:pic>
+              </a:graphicData>
+            </a:graphic>
+          </wp:inline>
+        </w:drawing>
+      </w:r>
+    </w:p>
+    <w:p>
+      <w:pPr>
+        <w:pStyle w:val="Caption"/>
+      </w:pPr>
+      <w:r>
+        <w:t xml:space="preserve">Figure </w:t>
+      </w:r>
+      <w:fldSimple w:instr=" SEQ Figure \* ARABIC ">
+        <w:r>
+          <w:rPr>
+            <w:noProof/>
+          </w:rPr>
+          <w:t>6</w:t>
+        </w:r>
+      </w:fldSimple>
+      <w:r>
+        <w:t xml:space="preserve">  </w:t>
+      </w:r>
+      <w:r>
+        <w:t>- Generation Mesh Problem</w:t>
+      </w:r>
+    </w:p>
+    <w:p>
+      <w:pPr>
+        <w:spacing w:line="259" w:lineRule="auto"/>
+        <w:jc w:val="left"/>
+        <w:rPr>
+          <w:rFonts w:eastAsiaTheme="minorEastAsia"/>
+        </w:rPr>
+      </w:pPr>
+      <w:r>
+        <w:t xml:space="preserve">The solution for this was to create the vertices with the size of </w:t>
+      </w:r>
+      <m:oMath>
+        <m:r>
+          <w:rPr>
+            <w:rFonts w:ascii="Cambria Math" w:hAnsi="Cambria Math"/>
+          </w:rPr>
+          <m:t>(MapWidth + 1)(MapHeight +1)</m:t>
+        </m:r>
+      </m:oMath>
+      <w:r>
+        <w:rPr>
+          <w:rFonts w:eastAsiaTheme="minorEastAsia"/>
+        </w:rPr>
+        <w:t xml:space="preserve"> </w:t>
+      </w:r>
+      <w:r>
+        <w:rPr>
+          <w:rFonts w:eastAsiaTheme="minorEastAsia"/>
+        </w:rPr>
+        <w:t>[</w:t>
+      </w:r>
+      <w:r>
+        <w:rPr>
+          <w:rFonts w:eastAsiaTheme="minorEastAsia"/>
+        </w:rPr>
+        <w:t xml:space="preserve">Figure </w:t>
+      </w:r>
+      <w:r>
+        <w:rPr>
+          <w:rFonts w:eastAsiaTheme="minorEastAsia"/>
+        </w:rPr>
+        <w:t>7</w:t>
+      </w:r>
+      <w:bookmarkStart w:id="0" w:name="_GoBack"/>
+      <w:bookmarkEnd w:id="0"/>
+      <w:r>
+        <w:rPr>
+          <w:rFonts w:eastAsiaTheme="minorEastAsia"/>
+        </w:rPr>
+        <w:t>]</w:t>
+      </w:r>
+    </w:p>
+    <w:p>
+      <w:pPr>
+        <w:spacing w:line="259" w:lineRule="auto"/>
+        <w:jc w:val="left"/>
+      </w:pPr>
+    </w:p>
+    <w:p>
+      <w:pPr>
+        <w:keepNext/>
+      </w:pPr>
+      <w:r>
+        <w:rPr>
+          <w:noProof/>
+        </w:rPr>
+        <w:drawing>
+          <wp:inline distT="0" distB="0" distL="0" distR="0" wp14:anchorId="0535BF14" wp14:editId="3CA4555F">
+            <wp:extent cx="1859456" cy="1485900"/>
+            <wp:effectExtent l="0" t="0" r="7620" b="0"/>
+            <wp:docPr id="1" name="Picture 1"/>
+            <wp:cNvGraphicFramePr>
+              <a:graphicFrameLocks xmlns:a="http://schemas.openxmlformats.org/drawingml/2006/main" noChangeAspect="1"/>
+            </wp:cNvGraphicFramePr>
+            <a:graphic xmlns:a="http://schemas.openxmlformats.org/drawingml/2006/main">
+              <a:graphicData uri="http://schemas.openxmlformats.org/drawingml/2006/picture">
+                <pic:pic xmlns:pic="http://schemas.openxmlformats.org/drawingml/2006/picture">
+                  <pic:nvPicPr>
+                    <pic:cNvPr id="1" name=""/>
+                    <pic:cNvPicPr/>
+                  </pic:nvPicPr>
+                  <pic:blipFill>
+                    <a:blip r:embed="rId12"/>
+                    <a:stretch>
+                      <a:fillRect/>
+                    </a:stretch>
+                  </pic:blipFill>
+                  <pic:spPr>
+                    <a:xfrm>
+                      <a:off x="0" y="0"/>
+                      <a:ext cx="1866731" cy="1491713"/>
+                    </a:xfrm>
+                    <a:prstGeom prst="rect">
+                      <a:avLst/>
+                    </a:prstGeom>
+                  </pic:spPr>
+                </pic:pic>
+              </a:graphicData>
+            </a:graphic>
+          </wp:inline>
+        </w:drawing>
+      </w:r>
+    </w:p>
+    <w:p>
+      <w:pPr>
+        <w:pStyle w:val="Caption"/>
+      </w:pPr>
+      <w:r>
+        <w:t xml:space="preserve">Figure </w:t>
+      </w:r>
+      <w:fldSimple w:instr=" SEQ Figure \* ARABIC ">
+        <w:r>
+          <w:rPr>
+            <w:noProof/>
+          </w:rPr>
+          <w:t>7</w:t>
+        </w:r>
+      </w:fldSimple>
+      <w:r>
+        <w:t xml:space="preserve"> - </w:t>
+      </w:r>
+      <w:r>
+        <w:t>Mesh Terrain Generation</w:t>
+      </w:r>
+    </w:p>
+    <w:p>
+      <w:pPr>
+        <w:rPr>
+          <w:rFonts w:eastAsiaTheme="minorEastAsia"/>
+        </w:rPr>
+      </w:pPr>
+    </w:p>
+    <w:p>
+      <w:pPr>
+        <w:rPr>
+          <w:rFonts w:eastAsiaTheme="minorEastAsia"/>
+        </w:rPr>
+      </w:pPr>
+      <w:r>
+        <w:rPr>
+          <w:rFonts w:eastAsiaTheme="minorEastAsia"/>
+        </w:rPr>
+        <w:t xml:space="preserve">The terrain generation was looking to soft and far from realistic (Figure 3), to resolve this problem I found that limiting the persistence level between 0 and 1 and increasing the lacunarity to 2.6 fixed the problem (Figure 4). </w:t>
+      </w:r>
+    </w:p>
+    <w:p>
+      <w:r>
+        <w:rPr>
+          <w:rFonts w:eastAsiaTheme="minorEastAsia"/>
+        </w:rPr>
+        <w:t xml:space="preserve">An animation curve from unity was implemented in the code to limit the height map range (Figure 5).  In other words, an animation curve in unity has multiple keys in were the user can control the points in what that curve passes through </w:t>
+      </w:r>
+      <w:r>
+        <w:t xml:space="preserve">(Unity Technologies 2018). </w:t>
+      </w:r>
+    </w:p>
+    <w:p/>
+    <w:p>
+      <w:pPr>
+        <w:pStyle w:val="Heading3"/>
+      </w:pPr>
+      <w:r>
+        <w:t>Sprint Review</w:t>
+      </w:r>
+    </w:p>
+    <w:p>
+      <w:pPr>
+        <w:rPr>
+          <w:rFonts w:eastAsiaTheme="minorEastAsia"/>
+        </w:rPr>
+      </w:pPr>
+    </w:p>
+    <w:p>
+      <w:pPr>
+        <w:keepNext/>
+      </w:pPr>
+      <w:r>
+        <w:rPr>
+          <w:noProof/>
+        </w:rPr>
+        <w:drawing>
+          <wp:inline distT="0" distB="0" distL="0" distR="0" wp14:anchorId="3DF5C95A" wp14:editId="4A5F452F">
+            <wp:extent cx="4823460" cy="2980055"/>
+            <wp:effectExtent l="0" t="0" r="0" b="0"/>
+            <wp:docPr id="4" name="Picture 4"/>
+            <wp:cNvGraphicFramePr>
+              <a:graphicFrameLocks xmlns:a="http://schemas.openxmlformats.org/drawingml/2006/main" noChangeAspect="1"/>
+            </wp:cNvGraphicFramePr>
+            <a:graphic xmlns:a="http://schemas.openxmlformats.org/drawingml/2006/main">
+              <a:graphicData uri="http://schemas.openxmlformats.org/drawingml/2006/picture">
+                <pic:pic xmlns:pic="http://schemas.openxmlformats.org/drawingml/2006/picture">
+                  <pic:nvPicPr>
+                    <pic:cNvPr id="1" name=""/>
+                    <pic:cNvPicPr/>
+                  </pic:nvPicPr>
+                  <pic:blipFill>
+                    <a:blip r:embed="rId13"/>
+                    <a:stretch>
+                      <a:fillRect/>
+                    </a:stretch>
+                  </pic:blipFill>
+                  <pic:spPr>
+                    <a:xfrm>
+                      <a:off x="0" y="0"/>
+                      <a:ext cx="4823460" cy="2980055"/>
+                    </a:xfrm>
+                    <a:prstGeom prst="rect">
+                      <a:avLst/>
+                    </a:prstGeom>
+                  </pic:spPr>
+                </pic:pic>
+              </a:graphicData>
+            </a:graphic>
+          </wp:inline>
+        </w:drawing>
+      </w:r>
+    </w:p>
+    <w:p>
+      <w:pPr>
+        <w:pStyle w:val="Caption"/>
+      </w:pPr>
+      <w:r>
+        <w:t>Figure 3 - Terrain Generation with low level of lacunarity</w:t>
+      </w:r>
+    </w:p>
+    <w:p>
+      <w:pPr>
+        <w:keepNext/>
+      </w:pPr>
+      <w:r>
+        <w:rPr>
+          <w:noProof/>
+        </w:rPr>
+        <w:drawing>
+          <wp:inline distT="0" distB="0" distL="0" distR="0" wp14:anchorId="60F18BAE" wp14:editId="46892394">
+            <wp:extent cx="4823460" cy="2943225"/>
+            <wp:effectExtent l="0" t="0" r="0" b="9525"/>
+            <wp:docPr id="5" name="Picture 5"/>
+            <wp:cNvGraphicFramePr>
+              <a:graphicFrameLocks xmlns:a="http://schemas.openxmlformats.org/drawingml/2006/main" noChangeAspect="1"/>
+            </wp:cNvGraphicFramePr>
+            <a:graphic xmlns:a="http://schemas.openxmlformats.org/drawingml/2006/main">
+              <a:graphicData uri="http://schemas.openxmlformats.org/drawingml/2006/picture">
+                <pic:pic xmlns:pic="http://schemas.openxmlformats.org/drawingml/2006/picture">
+                  <pic:nvPicPr>
+                    <pic:cNvPr id="1" name=""/>
+                    <pic:cNvPicPr/>
+                  </pic:nvPicPr>
+                  <pic:blipFill>
+                    <a:blip r:embed="rId14"/>
+                    <a:stretch>
+                      <a:fillRect/>
+                    </a:stretch>
+                  </pic:blipFill>
+                  <pic:spPr>
+                    <a:xfrm>
+                      <a:off x="0" y="0"/>
+                      <a:ext cx="4823460" cy="2943225"/>
+                    </a:xfrm>
+                    <a:prstGeom prst="rect">
+                      <a:avLst/>
+                    </a:prstGeom>
+                  </pic:spPr>
+                </pic:pic>
+              </a:graphicData>
+            </a:graphic>
+          </wp:inline>
+        </w:drawing>
+      </w:r>
+    </w:p>
+    <w:p>
+      <w:pPr>
+        <w:pStyle w:val="Caption"/>
+      </w:pPr>
+      <w:r>
+        <w:t>Figure 4 - Terrain Generation with high level of lacunarity</w:t>
+      </w:r>
+    </w:p>
+    <w:p>
+      <w:pPr>
+        <w:keepNext/>
+      </w:pPr>
+      <w:r>
+        <w:rPr>
+          <w:noProof/>
+        </w:rPr>
+        <w:drawing>
+          <wp:inline distT="0" distB="0" distL="0" distR="0" wp14:anchorId="6C8DA92F" wp14:editId="11A05754">
+            <wp:extent cx="4552950" cy="371475"/>
+            <wp:effectExtent l="0" t="0" r="0" b="9525"/>
+            <wp:docPr id="3" name="Picture 3"/>
+            <wp:cNvGraphicFramePr>
+              <a:graphicFrameLocks xmlns:a="http://schemas.openxmlformats.org/drawingml/2006/main" noChangeAspect="1"/>
+            </wp:cNvGraphicFramePr>
+            <a:graphic xmlns:a="http://schemas.openxmlformats.org/drawingml/2006/main">
+              <a:graphicData uri="http://schemas.openxmlformats.org/drawingml/2006/picture">
+                <pic:pic xmlns:pic="http://schemas.openxmlformats.org/drawingml/2006/picture">
+                  <pic:nvPicPr>
+                    <pic:cNvPr id="1" name=""/>
+                    <pic:cNvPicPr/>
+                  </pic:nvPicPr>
+                  <pic:blipFill>
+                    <a:blip r:embed="rId15"/>
+                    <a:stretch>
+                      <a:fillRect/>
+                    </a:stretch>
+                  </pic:blipFill>
+                  <pic:spPr>
+                    <a:xfrm>
+                      <a:off x="0" y="0"/>
                       <a:ext cx="4552950" cy="371475"/>
                     </a:xfrm>
                     <a:prstGeom prst="rect">
@@ -430,6 +1067,7 @@
         </w:rPr>
       </w:pPr>
       <w:r>
+        <w:lastRenderedPageBreak/>
         <w:br w:type="page"/>
       </w:r>
     </w:p>
@@ -568,7 +1206,7 @@
         </w:rPr>
         <w:t>[viewed 15/03/ 2019]. Available from: </w:t>
       </w:r>
-      <w:hyperlink r:id="rId11" w:tgtFrame="_blank" w:history="1">
+      <w:hyperlink r:id="rId16" w:tgtFrame="_blank" w:history="1">
         <w:r>
           <w:rPr>
             <w:rStyle w:val="Hyperlink"/>
@@ -622,7 +1260,7 @@
         </w:rPr>
         <w:t>[viewed 15/03/ 2019]. Available from: </w:t>
       </w:r>
-      <w:hyperlink r:id="rId12" w:tgtFrame="_blank" w:history="1">
+      <w:hyperlink r:id="rId17" w:tgtFrame="_blank" w:history="1">
         <w:r>
           <w:rPr>
             <w:rStyle w:val="Hyperlink"/>
@@ -676,7 +1314,7 @@
         </w:rPr>
         <w:t>[viewed 15/03/ 2019]. Available from: </w:t>
       </w:r>
-      <w:hyperlink r:id="rId13" w:tgtFrame="_blank" w:history="1">
+      <w:hyperlink r:id="rId18" w:tgtFrame="_blank" w:history="1">
         <w:r>
           <w:rPr>
             <w:rStyle w:val="Hyperlink"/>
@@ -730,7 +1368,7 @@
         </w:rPr>
         <w:t>[viewed 15/03/ 2019]. Available from: </w:t>
       </w:r>
-      <w:hyperlink r:id="rId14" w:tgtFrame="_blank" w:history="1">
+      <w:hyperlink r:id="rId19" w:tgtFrame="_blank" w:history="1">
         <w:r>
           <w:rPr>
             <w:rStyle w:val="Hyperlink"/>
@@ -784,7 +1422,7 @@
         </w:rPr>
         <w:t>[viewed 12/03/ 2019]. Available from: </w:t>
       </w:r>
-      <w:hyperlink r:id="rId15" w:tgtFrame="_blank" w:history="1">
+      <w:hyperlink r:id="rId20" w:tgtFrame="_blank" w:history="1">
         <w:r>
           <w:rPr>
             <w:rStyle w:val="Hyperlink"/>
@@ -838,7 +1476,7 @@
         </w:rPr>
         <w:t>[viewed 15/03/ 2019]. Available from: </w:t>
       </w:r>
-      <w:hyperlink r:id="rId16" w:tgtFrame="_blank" w:history="1">
+      <w:hyperlink r:id="rId21" w:tgtFrame="_blank" w:history="1">
         <w:r>
           <w:rPr>
             <w:rStyle w:val="Hyperlink"/>
@@ -866,7 +1504,7 @@
       <w:r>
         <w:t>UNITY TECHNOLOGIES, 2018. Using Animation Curves [viewed 12/03/ 2019]. Available from: </w:t>
       </w:r>
-      <w:hyperlink r:id="rId17" w:tgtFrame="_blank" w:history="1">
+      <w:hyperlink r:id="rId22" w:tgtFrame="_blank" w:history="1">
         <w:r>
           <w:rPr>
             <w:rStyle w:val="Hyperlink"/>
@@ -1191,6 +1829,7 @@
     <w:lsdException w:name="HTML Sample" w:semiHidden="1" w:unhideWhenUsed="1"/>
     <w:lsdException w:name="HTML Typewriter" w:semiHidden="1" w:unhideWhenUsed="1"/>
     <w:lsdException w:name="HTML Variable" w:semiHidden="1" w:unhideWhenUsed="1"/>
+    <w:lsdException w:name="Normal Table" w:semiHidden="1" w:unhideWhenUsed="1"/>
     <w:lsdException w:name="annotation subject" w:semiHidden="1" w:unhideWhenUsed="1"/>
     <w:lsdException w:name="No List" w:semiHidden="1" w:unhideWhenUsed="1"/>
     <w:lsdException w:name="Outline List 1" w:semiHidden="1" w:unhideWhenUsed="1"/>
@@ -1237,8 +1876,10 @@
     <w:lsdException w:name="Table Subtle 2" w:semiHidden="1" w:unhideWhenUsed="1"/>
     <w:lsdException w:name="Table Web 1" w:semiHidden="1" w:unhideWhenUsed="1"/>
     <w:lsdException w:name="Table Web 2" w:semiHidden="1" w:unhideWhenUsed="1"/>
+    <w:lsdException w:name="Table Web 3" w:semiHidden="1" w:unhideWhenUsed="1"/>
     <w:lsdException w:name="Balloon Text" w:semiHidden="1" w:unhideWhenUsed="1"/>
     <w:lsdException w:name="Table Grid" w:uiPriority="39"/>
+    <w:lsdException w:name="Table Theme" w:semiHidden="1" w:unhideWhenUsed="1"/>
     <w:lsdException w:name="Placeholder Text" w:semiHidden="1"/>
     <w:lsdException w:name="No Spacing" w:uiPriority="1" w:qFormat="1"/>
     <w:lsdException w:name="Light Shading" w:uiPriority="60"/>
@@ -1568,7 +2209,6 @@
     <w:next w:val="Normal"/>
     <w:link w:val="Heading5Char"/>
     <w:uiPriority w:val="9"/>
-    <w:semiHidden/>
     <w:unhideWhenUsed/>
     <w:qFormat/>
     <w:rsid w:val="004914E0"/>
@@ -1581,6 +2221,26 @@
     <w:rPr>
       <w:rFonts w:eastAsiaTheme="majorEastAsia" w:cstheme="majorBidi"/>
       <w:color w:val="2F5496" w:themeColor="accent1" w:themeShade="BF"/>
+    </w:rPr>
+  </w:style>
+  <w:style w:type="paragraph" w:styleId="Heading6">
+    <w:name w:val="heading 6"/>
+    <w:basedOn w:val="Normal"/>
+    <w:next w:val="Normal"/>
+    <w:link w:val="Heading6Char"/>
+    <w:uiPriority w:val="9"/>
+    <w:unhideWhenUsed/>
+    <w:qFormat/>
+    <w:rsid w:val="00505403"/>
+    <w:pPr>
+      <w:keepNext/>
+      <w:keepLines/>
+      <w:spacing w:before="40" w:after="0"/>
+      <w:outlineLvl w:val="5"/>
+    </w:pPr>
+    <w:rPr>
+      <w:rFonts w:asciiTheme="majorHAnsi" w:eastAsiaTheme="majorEastAsia" w:hAnsiTheme="majorHAnsi" w:cstheme="majorBidi"/>
+      <w:color w:val="1F3763" w:themeColor="accent1" w:themeShade="7F"/>
     </w:rPr>
   </w:style>
   <w:style w:type="character" w:default="1" w:styleId="DefaultParagraphFont">
@@ -1791,11 +2451,21 @@
     <w:basedOn w:val="DefaultParagraphFont"/>
     <w:link w:val="Heading5"/>
     <w:uiPriority w:val="9"/>
-    <w:semiHidden/>
     <w:rsid w:val="004914E0"/>
     <w:rPr>
       <w:rFonts w:ascii="Trebuchet MS" w:eastAsiaTheme="majorEastAsia" w:hAnsi="Trebuchet MS" w:cstheme="majorBidi"/>
       <w:color w:val="2F5496" w:themeColor="accent1" w:themeShade="BF"/>
+    </w:rPr>
+  </w:style>
+  <w:style w:type="character" w:customStyle="1" w:styleId="Heading6Char">
+    <w:name w:val="Heading 6 Char"/>
+    <w:basedOn w:val="DefaultParagraphFont"/>
+    <w:link w:val="Heading6"/>
+    <w:uiPriority w:val="9"/>
+    <w:rsid w:val="00505403"/>
+    <w:rPr>
+      <w:rFonts w:asciiTheme="majorHAnsi" w:eastAsiaTheme="majorEastAsia" w:hAnsiTheme="majorHAnsi" w:cstheme="majorBidi"/>
+      <w:color w:val="1F3763" w:themeColor="accent1" w:themeShade="7F"/>
     </w:rPr>
   </w:style>
 </w:styles>
@@ -2101,7 +2771,7 @@
 </file>
 
 <file path=customXml/itemProps1.xml><?xml version="1.0" encoding="utf-8"?>
-<ds:datastoreItem xmlns:ds="http://schemas.openxmlformats.org/officeDocument/2006/customXml" ds:itemID="{79440DA1-D0D9-403B-9C44-23D0EFAFF112}">
+<ds:datastoreItem xmlns:ds="http://schemas.openxmlformats.org/officeDocument/2006/customXml" ds:itemID="{ACE78542-3F38-41E4-8884-B62939AB1746}">
   <ds:schemaRefs>
     <ds:schemaRef ds:uri="http://schemas.openxmlformats.org/officeDocument/2006/bibliography"/>
   </ds:schemaRefs>

</xml_diff>

<commit_message>
Sprint4 [Work in Progress]
</commit_message>
<xml_diff>
--- a/Report/Sprints/Sprint4.docx
+++ b/Report/Sprints/Sprint4.docx
@@ -60,6 +60,25 @@
     <w:p>
       <w:r>
         <w:t xml:space="preserve">I already had previously knowledge in how to create meshes in DirectX, and this uses the same principle. </w:t>
+      </w:r>
+    </w:p>
+    <w:p>
+      <w:proofErr w:type="gramStart"/>
+      <w:r>
+        <w:rPr>
+          <w:highlight w:val="yellow"/>
+        </w:rPr>
+        <w:t>TODO::</w:t>
+      </w:r>
+      <w:proofErr w:type="gramEnd"/>
+      <w:r>
+        <w:rPr>
+          <w:highlight w:val="yellow"/>
+        </w:rPr>
+        <w:t xml:space="preserve"> Implement the UML Mesh Generator Class like the UML Erosion Class</w:t>
+      </w:r>
+      <w:r>
+        <w:t xml:space="preserve"> </w:t>
       </w:r>
     </w:p>
     <w:p>
@@ -78,6 +97,8 @@
       <w:r>
         <w:br w:type="page"/>
       </w:r>
+      <w:bookmarkStart w:id="0" w:name="_GoBack"/>
+      <w:bookmarkEnd w:id="0"/>
     </w:p>
     <w:p>
       <w:pPr>
@@ -767,8 +788,6 @@
         </w:rPr>
         <w:t>7</w:t>
       </w:r>
-      <w:bookmarkStart w:id="0" w:name="_GoBack"/>
-      <w:bookmarkEnd w:id="0"/>
       <w:r>
         <w:rPr>
           <w:rFonts w:eastAsiaTheme="minorEastAsia"/>
@@ -2771,7 +2790,7 @@
 </file>
 
 <file path=customXml/itemProps1.xml><?xml version="1.0" encoding="utf-8"?>
-<ds:datastoreItem xmlns:ds="http://schemas.openxmlformats.org/officeDocument/2006/customXml" ds:itemID="{ACE78542-3F38-41E4-8884-B62939AB1746}">
+<ds:datastoreItem xmlns:ds="http://schemas.openxmlformats.org/officeDocument/2006/customXml" ds:itemID="{8B98909F-E30B-44A3-9FFC-0934F8423E56}">
   <ds:schemaRefs>
     <ds:schemaRef ds:uri="http://schemas.openxmlformats.org/officeDocument/2006/bibliography"/>
   </ds:schemaRefs>

</xml_diff>